<commit_message>
more data in to the document
</commit_message>
<xml_diff>
--- a/Automatic Waterpump Examensrapport.docx
+++ b/Automatic Waterpump Examensrapport.docx
@@ -6,17 +6,17 @@
       <w:pPr>
         <w:jc w:val="center"/>
         <w:rPr>
-          <w:rFonts w:ascii="Times New Roman" w:hAnsi="Times New Roman" w:cs="Times New Roman"/>
-          <w:sz w:val="96"/>
-          <w:szCs w:val="96"/>
+          <w:rFonts w:ascii="Arial" w:hAnsi="Arial" w:cs="Arial"/>
+          <w:sz w:val="72"/>
+          <w:szCs w:val="72"/>
           <w:lang w:val="en-GB"/>
         </w:rPr>
       </w:pPr>
       <w:r>
         <w:rPr>
-          <w:rFonts w:ascii="Times New Roman" w:hAnsi="Times New Roman" w:cs="Times New Roman"/>
-          <w:sz w:val="96"/>
-          <w:szCs w:val="96"/>
+          <w:rFonts w:ascii="Arial" w:hAnsi="Arial" w:cs="Arial"/>
+          <w:sz w:val="72"/>
+          <w:szCs w:val="72"/>
           <w:lang w:val="en-GB"/>
         </w:rPr>
         <w:t xml:space="preserve">Automatic </w:t>
@@ -24,9 +24,9 @@
       <w:proofErr w:type="spellStart"/>
       <w:r>
         <w:rPr>
-          <w:rFonts w:ascii="Times New Roman" w:hAnsi="Times New Roman" w:cs="Times New Roman"/>
-          <w:sz w:val="96"/>
-          <w:szCs w:val="96"/>
+          <w:rFonts w:ascii="Arial" w:hAnsi="Arial" w:cs="Arial"/>
+          <w:sz w:val="72"/>
+          <w:szCs w:val="72"/>
           <w:lang w:val="en-GB"/>
         </w:rPr>
         <w:t>Waterpump</w:t>
@@ -526,14 +526,24 @@
       <w:pPr>
         <w:pStyle w:val="Rubrik"/>
         <w:rPr>
-          <w:rFonts w:ascii="Times New Roman" w:hAnsi="Times New Roman" w:cs="Times New Roman"/>
+          <w:rFonts w:ascii="Arial" w:hAnsi="Arial" w:cs="Arial"/>
           <w:sz w:val="40"/>
           <w:szCs w:val="40"/>
         </w:rPr>
       </w:pPr>
-      <w:r>
-        <w:rPr>
-          <w:rFonts w:ascii="Times New Roman" w:hAnsi="Times New Roman" w:cs="Times New Roman"/>
+    </w:p>
+    <w:p>
+      <w:pPr>
+        <w:pStyle w:val="Rubrik"/>
+        <w:rPr>
+          <w:rFonts w:ascii="Arial" w:hAnsi="Arial" w:cs="Arial"/>
+          <w:sz w:val="40"/>
+          <w:szCs w:val="40"/>
+        </w:rPr>
+      </w:pPr>
+      <w:r>
+        <w:rPr>
+          <w:rFonts w:ascii="Arial" w:hAnsi="Arial" w:cs="Arial"/>
           <w:sz w:val="40"/>
           <w:szCs w:val="40"/>
         </w:rPr>
@@ -808,6 +818,17 @@
     <w:bookmarkStart w:id="1" w:name="_Toc195019491" w:displacedByCustomXml="next"/>
     <w:sdt>
       <w:sdtPr>
+        <w:rPr>
+          <w:rFonts w:asciiTheme="minorHAnsi" w:eastAsiaTheme="minorHAnsi" w:hAnsiTheme="minorHAnsi" w:cstheme="minorBidi"/>
+          <w:b w:val="0"/>
+          <w:bCs w:val="0"/>
+          <w:color w:val="auto"/>
+          <w:kern w:val="2"/>
+          <w:sz w:val="24"/>
+          <w:szCs w:val="24"/>
+          <w:lang w:eastAsia="en-US"/>
+          <w14:ligatures w14:val="standardContextual"/>
+        </w:rPr>
         <w:id w:val="-468979459"/>
         <w:docPartObj>
           <w:docPartGallery w:val="Table of Contents"/>
@@ -816,14 +837,7 @@
       </w:sdtPr>
       <w:sdtEndPr>
         <w:rPr>
-          <w:rFonts w:asciiTheme="minorHAnsi" w:eastAsiaTheme="minorHAnsi" w:hAnsiTheme="minorHAnsi" w:cstheme="minorBidi"/>
           <w:noProof/>
-          <w:color w:val="auto"/>
-          <w:kern w:val="2"/>
-          <w:sz w:val="24"/>
-          <w:szCs w:val="24"/>
-          <w:lang w:eastAsia="en-US"/>
-          <w14:ligatures w14:val="standardContextual"/>
         </w:rPr>
       </w:sdtEndPr>
       <w:sdtContent>
@@ -869,7 +883,7 @@
             </w:rPr>
             <w:fldChar w:fldCharType="separate"/>
           </w:r>
-          <w:hyperlink w:anchor="_Toc195037024" w:history="1">
+          <w:hyperlink w:anchor="_Toc195111627" w:history="1">
             <w:r>
               <w:rPr>
                 <w:rStyle w:val="Hyperlnk"/>
@@ -897,7 +911,7 @@
                 <w:noProof/>
                 <w:webHidden/>
               </w:rPr>
-              <w:instrText xml:space="preserve"> PAGEREF _Toc195037024 \h </w:instrText>
+              <w:instrText xml:space="preserve"> PAGEREF _Toc195111627 \h </w:instrText>
             </w:r>
             <w:r>
               <w:rPr>
@@ -943,7 +957,7 @@
               <w:lang w:eastAsia="sv-SE"/>
             </w:rPr>
           </w:pPr>
-          <w:hyperlink w:anchor="_Toc195037025" w:history="1">
+          <w:hyperlink w:anchor="_Toc195111628" w:history="1">
             <w:r>
               <w:rPr>
                 <w:rStyle w:val="Hyperlnk"/>
@@ -972,7 +986,7 @@
                 <w:noProof/>
                 <w:webHidden/>
               </w:rPr>
-              <w:instrText xml:space="preserve"> PAGEREF _Toc195037025 \h </w:instrText>
+              <w:instrText xml:space="preserve"> PAGEREF _Toc195111628 \h </w:instrText>
             </w:r>
             <w:r>
               <w:rPr>
@@ -1018,7 +1032,7 @@
               <w:lang w:eastAsia="sv-SE"/>
             </w:rPr>
           </w:pPr>
-          <w:hyperlink w:anchor="_Toc195037026" w:history="1">
+          <w:hyperlink w:anchor="_Toc195111629" w:history="1">
             <w:r>
               <w:rPr>
                 <w:rStyle w:val="Hyperlnk"/>
@@ -1046,7 +1060,7 @@
                 <w:noProof/>
                 <w:webHidden/>
               </w:rPr>
-              <w:instrText xml:space="preserve"> PAGEREF _Toc195037026 \h </w:instrText>
+              <w:instrText xml:space="preserve"> PAGEREF _Toc195111629 \h </w:instrText>
             </w:r>
             <w:r>
               <w:rPr>
@@ -1067,6 +1081,93 @@
                 <w:webHidden/>
               </w:rPr>
               <w:t>1</w:t>
+            </w:r>
+            <w:r>
+              <w:rPr>
+                <w:noProof/>
+                <w:webHidden/>
+              </w:rPr>
+              <w:fldChar w:fldCharType="end"/>
+            </w:r>
+          </w:hyperlink>
+        </w:p>
+        <w:p>
+          <w:pPr>
+            <w:pStyle w:val="Innehll2"/>
+            <w:tabs>
+              <w:tab w:val="right" w:leader="dot" w:pos="9062"/>
+            </w:tabs>
+            <w:rPr>
+              <w:rFonts w:eastAsiaTheme="minorEastAsia"/>
+              <w:smallCaps w:val="0"/>
+              <w:noProof/>
+              <w:sz w:val="24"/>
+              <w:szCs w:val="24"/>
+              <w:lang w:eastAsia="sv-SE"/>
+            </w:rPr>
+          </w:pPr>
+          <w:hyperlink w:anchor="_Toc195111630" w:history="1">
+            <w:r>
+              <w:rPr>
+                <w:rStyle w:val="Hyperlnk"/>
+                <w:noProof/>
+              </w:rPr>
+              <w:t>Problemformule</w:t>
+            </w:r>
+            <w:r>
+              <w:rPr>
+                <w:rStyle w:val="Hyperlnk"/>
+                <w:noProof/>
+              </w:rPr>
+              <w:t>r</w:t>
+            </w:r>
+            <w:r>
+              <w:rPr>
+                <w:rStyle w:val="Hyperlnk"/>
+                <w:noProof/>
+              </w:rPr>
+              <w:t>ing</w:t>
+            </w:r>
+            <w:r>
+              <w:rPr>
+                <w:noProof/>
+                <w:webHidden/>
+              </w:rPr>
+              <w:tab/>
+            </w:r>
+            <w:r>
+              <w:rPr>
+                <w:noProof/>
+                <w:webHidden/>
+              </w:rPr>
+              <w:fldChar w:fldCharType="begin"/>
+            </w:r>
+            <w:r>
+              <w:rPr>
+                <w:noProof/>
+                <w:webHidden/>
+              </w:rPr>
+              <w:instrText xml:space="preserve"> PAGEREF _Toc195111630 \h </w:instrText>
+            </w:r>
+            <w:r>
+              <w:rPr>
+                <w:noProof/>
+                <w:webHidden/>
+              </w:rPr>
+            </w:r>
+            <w:r>
+              <w:rPr>
+                <w:noProof/>
+                <w:webHidden/>
+              </w:rPr>
+              <w:fldChar w:fldCharType="separate"/>
+            </w:r>
+            <w:r>
+              <w:rPr>
+                <w:noProof/>
+                <w:webHidden/>
+              </w:rPr>
+              <w:t>2</w:t>
             </w:r>
             <w:r>
               <w:rPr>
@@ -1138,7 +1239,7 @@
           <w:color w:val="000000" w:themeColor="text1"/>
         </w:rPr>
       </w:pPr>
-      <w:bookmarkStart w:id="2" w:name="_Toc195037024"/>
+      <w:bookmarkStart w:id="2" w:name="_Toc195111627"/>
       <w:r>
         <w:rPr>
           <w:rFonts w:ascii="Arial" w:hAnsi="Arial" w:cs="Arial"/>
@@ -1159,7 +1260,7 @@
           <w:lang w:eastAsia="sv-SE"/>
         </w:rPr>
       </w:pPr>
-      <w:bookmarkStart w:id="3" w:name="_Toc195037025"/>
+      <w:bookmarkStart w:id="3" w:name="_Toc195111628"/>
       <w:r>
         <w:rPr>
           <w:rFonts w:eastAsia="Times New Roman"/>
@@ -1212,7 +1313,7 @@
           <w:sz w:val="28"/>
           <w:szCs w:val="28"/>
         </w:rPr>
-        <w:t xml:space="preserve">Jag har själv ett behov av denna typ av produkt, eftersom jag reser mycket och inte alltid kan vara hemma för att ta hand om mina växter. Tidigare har jag bett vänner att vattna dem, men det har flera gånger lett till att växterna </w:t>
+        <w:t xml:space="preserve">Jag har själv ett behov av denna typ av produkt, eftersom jag reser mycket och inte alltid kan vara hemma för att ta hand om mina växter. Tidigare har jag bett vänner att vattna dem, men det har flera gånger lett till att växterna över vattnats och dött. </w:t>
       </w:r>
       <w:r>
         <w:rPr>
@@ -1220,7 +1321,7 @@
           <w:sz w:val="28"/>
           <w:szCs w:val="28"/>
         </w:rPr>
-        <w:t>över vattnats</w:t>
+        <w:t>Jag ville</w:t>
       </w:r>
       <w:r>
         <w:rPr>
@@ -1228,7 +1329,7 @@
           <w:sz w:val="28"/>
           <w:szCs w:val="28"/>
         </w:rPr>
-        <w:t xml:space="preserve"> och dött. </w:t>
+        <w:t xml:space="preserve"> undvika detta</w:t>
       </w:r>
       <w:r>
         <w:rPr>
@@ -1236,7 +1337,7 @@
           <w:sz w:val="28"/>
           <w:szCs w:val="28"/>
         </w:rPr>
-        <w:t>Jag ville</w:t>
+        <w:t xml:space="preserve"> och</w:t>
       </w:r>
       <w:r>
         <w:rPr>
@@ -1244,7 +1345,7 @@
           <w:sz w:val="28"/>
           <w:szCs w:val="28"/>
         </w:rPr>
-        <w:t xml:space="preserve"> undvika detta</w:t>
+        <w:t xml:space="preserve"> behöv</w:t>
       </w:r>
       <w:r>
         <w:rPr>
@@ -1252,7 +1353,7 @@
           <w:sz w:val="28"/>
           <w:szCs w:val="28"/>
         </w:rPr>
-        <w:t xml:space="preserve"> och</w:t>
+        <w:t>de</w:t>
       </w:r>
       <w:r>
         <w:rPr>
@@ -1260,7 +1361,7 @@
           <w:sz w:val="28"/>
           <w:szCs w:val="28"/>
         </w:rPr>
-        <w:t xml:space="preserve"> behöv</w:t>
+        <w:t xml:space="preserve"> ett smart bevattningssystem som kan känna av när jorden är torr och automatiskt tillföra rätt mängd vatten</w:t>
       </w:r>
       <w:r>
         <w:rPr>
@@ -1268,50 +1369,34 @@
           <w:sz w:val="28"/>
           <w:szCs w:val="28"/>
         </w:rPr>
-        <w:t>de</w:t>
-      </w:r>
-      <w:r>
+        <w:t>.</w:t>
+      </w:r>
+    </w:p>
+    <w:p>
+      <w:pPr>
+        <w:pStyle w:val="p1"/>
         <w:rPr>
           <w:rFonts w:ascii="Times New Roman" w:hAnsi="Times New Roman"/>
           <w:sz w:val="28"/>
           <w:szCs w:val="28"/>
         </w:rPr>
-        <w:t xml:space="preserve"> ett smart bevattningssystem som kan känna av när jorden är torr och automatiskt tillföra rätt mängd vatten</w:t>
-      </w:r>
-      <w:r>
+      </w:pPr>
+    </w:p>
+    <w:p>
+      <w:pPr>
+        <w:pStyle w:val="p1"/>
         <w:rPr>
           <w:rFonts w:ascii="Times New Roman" w:hAnsi="Times New Roman"/>
           <w:sz w:val="28"/>
           <w:szCs w:val="28"/>
         </w:rPr>
-        <w:t>.</w:t>
-      </w:r>
-    </w:p>
-    <w:p>
-      <w:pPr>
-        <w:pStyle w:val="p1"/>
+      </w:pPr>
+      <w:r>
         <w:rPr>
           <w:rFonts w:ascii="Times New Roman" w:hAnsi="Times New Roman"/>
           <w:sz w:val="28"/>
           <w:szCs w:val="28"/>
         </w:rPr>
-      </w:pPr>
-    </w:p>
-    <w:p>
-      <w:pPr>
-        <w:pStyle w:val="p1"/>
-        <w:rPr>
-          <w:rFonts w:ascii="Times New Roman" w:hAnsi="Times New Roman"/>
-          <w:sz w:val="28"/>
-          <w:szCs w:val="28"/>
-        </w:rPr>
-      </w:pPr>
-      <w:r>
-        <w:rPr>
-          <w:rFonts w:ascii="Times New Roman" w:hAnsi="Times New Roman"/>
-          <w:sz w:val="28"/>
-          <w:szCs w:val="28"/>
-        </w:rPr>
         <w:t xml:space="preserve">Arbetet gav mig också chansen att använda det jag har lärt mig om inbyggda system i ett praktiskt projekt som jag själv har nytta av. </w:t>
       </w:r>
     </w:p>
@@ -1329,7 +1414,7 @@
           <w:lang w:eastAsia="sv-SE"/>
         </w:rPr>
       </w:pPr>
-      <w:bookmarkStart w:id="4" w:name="_Toc195037026"/>
+      <w:bookmarkStart w:id="4" w:name="_Toc195111629"/>
       <w:r>
         <w:rPr>
           <w:lang w:eastAsia="sv-SE"/>
@@ -1501,8 +1586,84 @@
           <w:sz w:val="28"/>
           <w:szCs w:val="28"/>
         </w:rPr>
-        <w:t xml:space="preserve">-anslutning ska möjliggöra fjärrövervakning och fjärrstyrning av systemet. </w:t>
-      </w:r>
+        <w:t>-anslutning ska möjliggöra fjärrövervakning och fjärrstyrning av systemet.</w:t>
+      </w:r>
+    </w:p>
+    <w:p>
+      <w:pPr>
+        <w:rPr>
+          <w:rFonts w:ascii="Times New Roman" w:hAnsi="Times New Roman" w:cs="Times New Roman"/>
+          <w:sz w:val="28"/>
+          <w:szCs w:val="28"/>
+        </w:rPr>
+      </w:pPr>
+    </w:p>
+    <w:p>
+      <w:pPr>
+        <w:pStyle w:val="Rubrik2"/>
+      </w:pPr>
+      <w:bookmarkStart w:id="5" w:name="_Toc195111630"/>
+      <w:r>
+        <w:lastRenderedPageBreak/>
+        <w:t>Problemformulering</w:t>
+      </w:r>
+      <w:bookmarkEnd w:id="5"/>
+    </w:p>
+    <w:p>
+      <w:r>
+        <w:t xml:space="preserve">För att bygga ett automatiskt bevattningssystem som fungerar bra så finns det flera saker jag måste lösa. Systemet behöver kunna känna av rätt information, ta rätt beslut och fungera säkert. </w:t>
+      </w:r>
+    </w:p>
+    <w:p/>
+    <w:p>
+      <w:pPr>
+        <w:pStyle w:val="Liststycke"/>
+        <w:numPr>
+          <w:ilvl w:val="0"/>
+          <w:numId w:val="6"/>
+        </w:numPr>
+      </w:pPr>
+      <w:r>
+        <w:t xml:space="preserve">Hur kan användaren övervaka och styra systemet via </w:t>
+      </w:r>
+      <w:proofErr w:type="spellStart"/>
+      <w:r>
+        <w:t>MQTT</w:t>
+      </w:r>
+      <w:proofErr w:type="spellEnd"/>
+      <w:r>
+        <w:t xml:space="preserve"> och en knapp?</w:t>
+      </w:r>
+    </w:p>
+    <w:p>
+      <w:pPr>
+        <w:pStyle w:val="Liststycke"/>
+        <w:numPr>
+          <w:ilvl w:val="0"/>
+          <w:numId w:val="6"/>
+        </w:numPr>
+      </w:pPr>
+      <w:r>
+        <w:t>Hur kan ett system automatiskt avgöra när växter behöver vattnas?</w:t>
+      </w:r>
+    </w:p>
+    <w:p>
+      <w:pPr>
+        <w:pStyle w:val="Liststycke"/>
+        <w:numPr>
+          <w:ilvl w:val="0"/>
+          <w:numId w:val="6"/>
+        </w:numPr>
+      </w:pPr>
+    </w:p>
+    <w:p>
+      <w:pPr>
+        <w:rPr>
+          <w:rFonts w:ascii="Times New Roman" w:hAnsi="Times New Roman" w:cs="Times New Roman"/>
+          <w:sz w:val="28"/>
+          <w:szCs w:val="28"/>
+        </w:rPr>
+      </w:pPr>
     </w:p>
     <w:p>
       <w:pPr>
@@ -1789,6 +1950,119 @@
     </w:lvl>
   </w:abstractNum>
   <w:abstractNum w:abstractNumId="1" w15:restartNumberingAfterBreak="0">
+    <w:nsid w:val="268A3353"/>
+    <w:multiLevelType w:val="hybridMultilevel"/>
+    <w:tmpl w:val="75326CE6"/>
+    <w:lvl w:ilvl="0" w:tplc="041D0001">
+      <w:start w:val="1"/>
+      <w:numFmt w:val="bullet"/>
+      <w:lvlText w:val=""/>
+      <w:lvlJc w:val="left"/>
+      <w:pPr>
+        <w:ind w:left="720" w:hanging="360"/>
+      </w:pPr>
+      <w:rPr>
+        <w:rFonts w:ascii="Symbol" w:hAnsi="Symbol" w:hint="default"/>
+      </w:rPr>
+    </w:lvl>
+    <w:lvl w:ilvl="1" w:tplc="041D0003" w:tentative="1">
+      <w:start w:val="1"/>
+      <w:numFmt w:val="bullet"/>
+      <w:lvlText w:val="o"/>
+      <w:lvlJc w:val="left"/>
+      <w:pPr>
+        <w:ind w:left="1440" w:hanging="360"/>
+      </w:pPr>
+      <w:rPr>
+        <w:rFonts w:ascii="Courier New" w:hAnsi="Courier New" w:cs="Courier New" w:hint="default"/>
+      </w:rPr>
+    </w:lvl>
+    <w:lvl w:ilvl="2" w:tplc="041D0005" w:tentative="1">
+      <w:start w:val="1"/>
+      <w:numFmt w:val="bullet"/>
+      <w:lvlText w:val=""/>
+      <w:lvlJc w:val="left"/>
+      <w:pPr>
+        <w:ind w:left="2160" w:hanging="360"/>
+      </w:pPr>
+      <w:rPr>
+        <w:rFonts w:ascii="Wingdings" w:hAnsi="Wingdings" w:hint="default"/>
+      </w:rPr>
+    </w:lvl>
+    <w:lvl w:ilvl="3" w:tplc="041D0001" w:tentative="1">
+      <w:start w:val="1"/>
+      <w:numFmt w:val="bullet"/>
+      <w:lvlText w:val=""/>
+      <w:lvlJc w:val="left"/>
+      <w:pPr>
+        <w:ind w:left="2880" w:hanging="360"/>
+      </w:pPr>
+      <w:rPr>
+        <w:rFonts w:ascii="Symbol" w:hAnsi="Symbol" w:hint="default"/>
+      </w:rPr>
+    </w:lvl>
+    <w:lvl w:ilvl="4" w:tplc="041D0003" w:tentative="1">
+      <w:start w:val="1"/>
+      <w:numFmt w:val="bullet"/>
+      <w:lvlText w:val="o"/>
+      <w:lvlJc w:val="left"/>
+      <w:pPr>
+        <w:ind w:left="3600" w:hanging="360"/>
+      </w:pPr>
+      <w:rPr>
+        <w:rFonts w:ascii="Courier New" w:hAnsi="Courier New" w:cs="Courier New" w:hint="default"/>
+      </w:rPr>
+    </w:lvl>
+    <w:lvl w:ilvl="5" w:tplc="041D0005" w:tentative="1">
+      <w:start w:val="1"/>
+      <w:numFmt w:val="bullet"/>
+      <w:lvlText w:val=""/>
+      <w:lvlJc w:val="left"/>
+      <w:pPr>
+        <w:ind w:left="4320" w:hanging="360"/>
+      </w:pPr>
+      <w:rPr>
+        <w:rFonts w:ascii="Wingdings" w:hAnsi="Wingdings" w:hint="default"/>
+      </w:rPr>
+    </w:lvl>
+    <w:lvl w:ilvl="6" w:tplc="041D0001" w:tentative="1">
+      <w:start w:val="1"/>
+      <w:numFmt w:val="bullet"/>
+      <w:lvlText w:val=""/>
+      <w:lvlJc w:val="left"/>
+      <w:pPr>
+        <w:ind w:left="5040" w:hanging="360"/>
+      </w:pPr>
+      <w:rPr>
+        <w:rFonts w:ascii="Symbol" w:hAnsi="Symbol" w:hint="default"/>
+      </w:rPr>
+    </w:lvl>
+    <w:lvl w:ilvl="7" w:tplc="041D0003" w:tentative="1">
+      <w:start w:val="1"/>
+      <w:numFmt w:val="bullet"/>
+      <w:lvlText w:val="o"/>
+      <w:lvlJc w:val="left"/>
+      <w:pPr>
+        <w:ind w:left="5760" w:hanging="360"/>
+      </w:pPr>
+      <w:rPr>
+        <w:rFonts w:ascii="Courier New" w:hAnsi="Courier New" w:cs="Courier New" w:hint="default"/>
+      </w:rPr>
+    </w:lvl>
+    <w:lvl w:ilvl="8" w:tplc="041D0005" w:tentative="1">
+      <w:start w:val="1"/>
+      <w:numFmt w:val="bullet"/>
+      <w:lvlText w:val=""/>
+      <w:lvlJc w:val="left"/>
+      <w:pPr>
+        <w:ind w:left="6480" w:hanging="360"/>
+      </w:pPr>
+      <w:rPr>
+        <w:rFonts w:ascii="Wingdings" w:hAnsi="Wingdings" w:hint="default"/>
+      </w:rPr>
+    </w:lvl>
+  </w:abstractNum>
+  <w:abstractNum w:abstractNumId="2" w15:restartNumberingAfterBreak="0">
     <w:nsid w:val="31AD649A"/>
     <w:multiLevelType w:val="hybridMultilevel"/>
     <w:tmpl w:val="34ECD056"/>
@@ -1878,7 +2152,7 @@
       </w:pPr>
     </w:lvl>
   </w:abstractNum>
-  <w:abstractNum w:abstractNumId="2" w15:restartNumberingAfterBreak="0">
+  <w:abstractNum w:abstractNumId="3" w15:restartNumberingAfterBreak="0">
     <w:nsid w:val="676A1A8A"/>
     <w:multiLevelType w:val="hybridMultilevel"/>
     <w:tmpl w:val="164019DE"/>
@@ -1967,7 +2241,7 @@
       </w:pPr>
     </w:lvl>
   </w:abstractNum>
-  <w:abstractNum w:abstractNumId="3" w15:restartNumberingAfterBreak="0">
+  <w:abstractNum w:abstractNumId="4" w15:restartNumberingAfterBreak="0">
     <w:nsid w:val="770E2E93"/>
     <w:multiLevelType w:val="hybridMultilevel"/>
     <w:tmpl w:val="18CA58D8"/>
@@ -2080,7 +2354,7 @@
       </w:rPr>
     </w:lvl>
   </w:abstractNum>
-  <w:abstractNum w:abstractNumId="4" w15:restartNumberingAfterBreak="0">
+  <w:abstractNum w:abstractNumId="5" w15:restartNumberingAfterBreak="0">
     <w:nsid w:val="7A9D1D2D"/>
     <w:multiLevelType w:val="hybridMultilevel"/>
     <w:tmpl w:val="2F72A23C"/>
@@ -2173,16 +2447,19 @@
     <w:abstractNumId w:val="0"/>
   </w:num>
   <w:num w:numId="2" w16cid:durableId="1413702827">
-    <w:abstractNumId w:val="1"/>
+    <w:abstractNumId w:val="2"/>
   </w:num>
   <w:num w:numId="3" w16cid:durableId="1232809873">
+    <w:abstractNumId w:val="5"/>
+  </w:num>
+  <w:num w:numId="4" w16cid:durableId="287321504">
+    <w:abstractNumId w:val="3"/>
+  </w:num>
+  <w:num w:numId="5" w16cid:durableId="1113742818">
     <w:abstractNumId w:val="4"/>
   </w:num>
-  <w:num w:numId="4" w16cid:durableId="287321504">
-    <w:abstractNumId w:val="2"/>
-  </w:num>
-  <w:num w:numId="5" w16cid:durableId="1113742818">
-    <w:abstractNumId w:val="3"/>
+  <w:num w:numId="6" w16cid:durableId="2032369443">
+    <w:abstractNumId w:val="1"/>
   </w:num>
 </w:numbering>
 </file>
@@ -3540,14 +3817,14 @@
     <w:charset w:val="00"/>
     <w:family w:val="modern"/>
     <w:pitch w:val="fixed"/>
-    <w:sig w:usb0="E0002AFF" w:usb1="C0007843" w:usb2="00000009" w:usb3="00000000" w:csb0="000001FF" w:csb1="00000000"/>
+    <w:sig w:usb0="E0002EFF" w:usb1="C0007843" w:usb2="00000009" w:usb3="00000000" w:csb0="000001FF" w:csb1="00000000"/>
   </w:font>
   <w:font w:name="Wingdings">
     <w:panose1 w:val="05000000000000000000"/>
-    <w:charset w:val="4D"/>
-    <w:family w:val="decorative"/>
+    <w:charset w:val="02"/>
+    <w:family w:val="auto"/>
     <w:pitch w:val="variable"/>
-    <w:sig w:usb0="00000003" w:usb1="00000000" w:usb2="00000000" w:usb3="00000000" w:csb0="80000001" w:csb1="00000000"/>
+    <w:sig w:usb0="00000000" w:usb1="10000000" w:usb2="00000000" w:usb3="00000000" w:csb0="80000000" w:csb1="00000000"/>
   </w:font>
   <w:font w:name="Aptos">
     <w:panose1 w:val="020B0004020202020204"/>
@@ -3575,7 +3852,7 @@
     <w:charset w:val="00"/>
     <w:family w:val="swiss"/>
     <w:pitch w:val="variable"/>
-    <w:sig w:usb0="E0002EFF" w:usb1="C000785B" w:usb2="00000009" w:usb3="00000000" w:csb0="000001FF" w:csb1="00000000"/>
+    <w:sig w:usb0="E0002AFF" w:usb1="C0007843" w:usb2="00000009" w:usb3="00000000" w:csb0="000001FF" w:csb1="00000000"/>
   </w:font>
 </w:fonts>
 </file>
@@ -3600,10 +3877,14 @@
     <w:rsid w:val="000077F9"/>
     <w:rsid w:val="000F3C37"/>
     <w:rsid w:val="00587E49"/>
+    <w:rsid w:val="006D3C27"/>
+    <w:rsid w:val="0080284C"/>
     <w:rsid w:val="00A36FD0"/>
+    <w:rsid w:val="00A82247"/>
     <w:rsid w:val="00B0431D"/>
     <w:rsid w:val="00C4633D"/>
     <w:rsid w:val="00CE1F55"/>
+    <w:rsid w:val="00FA314D"/>
   </w:rsids>
   <m:mathPr>
     <m:mathFont m:val="Cambria Math"/>

</xml_diff>

<commit_message>
New update on document
</commit_message>
<xml_diff>
--- a/Automatic Waterpump Examensrapport.docx
+++ b/Automatic Waterpump Examensrapport.docx
@@ -830,8 +830,8 @@
         </w:rPr>
       </w:pPr>
     </w:p>
-    <w:bookmarkStart w:id="0" w:name="_Toc195019508" w:displacedByCustomXml="next"/>
-    <w:bookmarkStart w:id="1" w:name="_Toc195019491" w:displacedByCustomXml="next"/>
+    <w:bookmarkStart w:id="0" w:name="_Toc195019491" w:displacedByCustomXml="next"/>
+    <w:bookmarkStart w:id="1" w:name="_Toc195019508" w:displacedByCustomXml="next"/>
     <w:sdt>
       <w:sdtPr>
         <w:rPr>
@@ -2010,7 +2010,7 @@
                 <w:rFonts w:ascii="Arial" w:hAnsi="Arial" w:cs="Arial"/>
                 <w:noProof/>
               </w:rPr>
-              <w:t>Refer</w:t>
+              <w:t>Refere</w:t>
             </w:r>
             <w:r>
               <w:rPr>
@@ -2018,7 +2018,7 @@
                 <w:rFonts w:ascii="Arial" w:hAnsi="Arial" w:cs="Arial"/>
                 <w:noProof/>
               </w:rPr>
-              <w:t>e</w:t>
+              <w:t>n</w:t>
             </w:r>
             <w:r>
               <w:rPr>
@@ -2026,7 +2026,7 @@
                 <w:rFonts w:ascii="Arial" w:hAnsi="Arial" w:cs="Arial"/>
                 <w:noProof/>
               </w:rPr>
-              <w:t>nslista</w:t>
+              <w:t>slista</w:t>
             </w:r>
             <w:r>
               <w:rPr>
@@ -4262,10 +4262,616 @@
           <w:szCs w:val="28"/>
         </w:rPr>
       </w:pPr>
-    </w:p>
+      <w:r>
+        <w:rPr>
+          <w:rFonts w:ascii="Times New Roman" w:hAnsi="Times New Roman" w:cs="Times New Roman"/>
+          <w:sz w:val="28"/>
+          <w:szCs w:val="28"/>
+        </w:rPr>
+        <w:t>Fuktighetssensor:</w:t>
+      </w:r>
+    </w:p>
+    <w:p>
+      <w:pPr>
+        <w:rPr>
+          <w:rFonts w:ascii="Times New Roman" w:hAnsi="Times New Roman" w:cs="Times New Roman"/>
+          <w:sz w:val="28"/>
+          <w:szCs w:val="28"/>
+        </w:rPr>
+      </w:pPr>
+      <w:hyperlink r:id="rId11" w:history="1">
+        <w:r>
+          <w:rPr>
+            <w:rStyle w:val="Hyperlnk"/>
+            <w:rFonts w:ascii="Times New Roman" w:hAnsi="Times New Roman" w:cs="Times New Roman"/>
+            <w:sz w:val="28"/>
+            <w:szCs w:val="28"/>
+          </w:rPr>
+          <w:t>../../../</w:t>
+        </w:r>
+        <w:proofErr w:type="spellStart"/>
+        <w:r>
+          <w:rPr>
+            <w:rStyle w:val="Hyperlnk"/>
+            <w:rFonts w:ascii="Times New Roman" w:hAnsi="Times New Roman" w:cs="Times New Roman"/>
+            <w:sz w:val="28"/>
+            <w:szCs w:val="28"/>
+          </w:rPr>
+          <w:t>Downloads</w:t>
+        </w:r>
+        <w:proofErr w:type="spellEnd"/>
+        <w:r>
+          <w:rPr>
+            <w:rStyle w:val="Hyperlnk"/>
+            <w:rFonts w:ascii="Times New Roman" w:hAnsi="Times New Roman" w:cs="Times New Roman"/>
+            <w:sz w:val="28"/>
+            <w:szCs w:val="28"/>
+          </w:rPr>
+          <w:t>/jordfuktighetsensor.pdf</w:t>
+        </w:r>
+      </w:hyperlink>
+      <w:r>
+        <w:rPr>
+          <w:rFonts w:ascii="Times New Roman" w:hAnsi="Times New Roman" w:cs="Times New Roman"/>
+          <w:sz w:val="28"/>
+          <w:szCs w:val="28"/>
+        </w:rPr>
+        <w:t xml:space="preserve"> - </w:t>
+      </w:r>
+      <w:r>
+        <w:rPr>
+          <w:rFonts w:ascii="Times New Roman" w:hAnsi="Times New Roman" w:cs="Times New Roman"/>
+          <w:sz w:val="28"/>
+          <w:szCs w:val="28"/>
+        </w:rPr>
+        <w:t>Datablad</w:t>
+      </w:r>
+    </w:p>
+    <w:p>
+      <w:pPr>
+        <w:rPr>
+          <w:rFonts w:ascii="Times New Roman" w:hAnsi="Times New Roman" w:cs="Times New Roman"/>
+          <w:sz w:val="28"/>
+          <w:szCs w:val="28"/>
+        </w:rPr>
+      </w:pPr>
+      <w:hyperlink r:id="rId12" w:history="1">
+        <w:r>
+          <w:rPr>
+            <w:rStyle w:val="Hyperlnk"/>
+            <w:rFonts w:ascii="Times New Roman" w:hAnsi="Times New Roman" w:cs="Times New Roman"/>
+            <w:sz w:val="28"/>
+            <w:szCs w:val="28"/>
+          </w:rPr>
+          <w:t>https://www.electrokit.com/jordfuktighetssensor?gad_source=1&amp;gbraid=0AAAAAD_OrGPwO1e</w:t>
+        </w:r>
+        <w:r>
+          <w:rPr>
+            <w:rStyle w:val="Hyperlnk"/>
+            <w:rFonts w:ascii="Times New Roman" w:hAnsi="Times New Roman" w:cs="Times New Roman"/>
+            <w:sz w:val="28"/>
+            <w:szCs w:val="28"/>
+          </w:rPr>
+          <w:t>E</w:t>
+        </w:r>
+        <w:r>
+          <w:rPr>
+            <w:rStyle w:val="Hyperlnk"/>
+            <w:rFonts w:ascii="Times New Roman" w:hAnsi="Times New Roman" w:cs="Times New Roman"/>
+            <w:sz w:val="28"/>
+            <w:szCs w:val="28"/>
+          </w:rPr>
+          <w:t>jW7exD</w:t>
+        </w:r>
+        <w:r>
+          <w:rPr>
+            <w:rStyle w:val="Hyperlnk"/>
+            <w:rFonts w:ascii="Times New Roman" w:hAnsi="Times New Roman" w:cs="Times New Roman"/>
+            <w:sz w:val="28"/>
+            <w:szCs w:val="28"/>
+          </w:rPr>
+          <w:t>b</w:t>
+        </w:r>
+        <w:r>
+          <w:rPr>
+            <w:rStyle w:val="Hyperlnk"/>
+            <w:rFonts w:ascii="Times New Roman" w:hAnsi="Times New Roman" w:cs="Times New Roman"/>
+            <w:sz w:val="28"/>
+            <w:szCs w:val="28"/>
+          </w:rPr>
+          <w:t>QY0-OVBiYt&amp;gclid=Cj0KCQjwzYLABhD4ARIsALySuCQKw1AHlok85Nuw5rnUQ3h7kRUEIl9FhM-hfB2ceNa8j9I6ocfwq1saAiRqEALw_wcB</w:t>
+        </w:r>
+      </w:hyperlink>
+    </w:p>
+    <w:p>
+      <w:pPr>
+        <w:rPr>
+          <w:rFonts w:ascii="Times New Roman" w:hAnsi="Times New Roman" w:cs="Times New Roman"/>
+          <w:sz w:val="28"/>
+          <w:szCs w:val="28"/>
+        </w:rPr>
+      </w:pPr>
+      <w:r>
+        <w:rPr>
+          <w:rFonts w:ascii="Times New Roman" w:hAnsi="Times New Roman" w:cs="Times New Roman"/>
+          <w:sz w:val="28"/>
+          <w:szCs w:val="28"/>
+        </w:rPr>
+        <w:t>Vattennivåsensor:</w:t>
+      </w:r>
+    </w:p>
+    <w:p>
+      <w:pPr>
+        <w:rPr>
+          <w:rFonts w:ascii="Times New Roman" w:hAnsi="Times New Roman" w:cs="Times New Roman"/>
+          <w:sz w:val="28"/>
+          <w:szCs w:val="28"/>
+        </w:rPr>
+      </w:pPr>
+      <w:hyperlink r:id="rId13" w:history="1">
+        <w:proofErr w:type="gramStart"/>
+        <w:r>
+          <w:rPr>
+            <w:rStyle w:val="Hyperlnk"/>
+            <w:rFonts w:ascii="Times New Roman" w:hAnsi="Times New Roman" w:cs="Times New Roman"/>
+            <w:sz w:val="28"/>
+            <w:szCs w:val="28"/>
+          </w:rPr>
+          <w:t>../../..</w:t>
+        </w:r>
+        <w:proofErr w:type="gramEnd"/>
+        <w:r>
+          <w:rPr>
+            <w:rStyle w:val="Hyperlnk"/>
+            <w:rFonts w:ascii="Times New Roman" w:hAnsi="Times New Roman" w:cs="Times New Roman"/>
+            <w:sz w:val="28"/>
+            <w:szCs w:val="28"/>
+          </w:rPr>
+          <w:t>/</w:t>
+        </w:r>
+        <w:proofErr w:type="spellStart"/>
+        <w:r>
+          <w:rPr>
+            <w:rStyle w:val="Hyperlnk"/>
+            <w:rFonts w:ascii="Times New Roman" w:hAnsi="Times New Roman" w:cs="Times New Roman"/>
+            <w:sz w:val="28"/>
+            <w:szCs w:val="28"/>
+          </w:rPr>
+          <w:t>Downloads</w:t>
+        </w:r>
+        <w:proofErr w:type="spellEnd"/>
+        <w:r>
+          <w:rPr>
+            <w:rStyle w:val="Hyperlnk"/>
+            <w:rFonts w:ascii="Times New Roman" w:hAnsi="Times New Roman" w:cs="Times New Roman"/>
+            <w:sz w:val="28"/>
+            <w:szCs w:val="28"/>
+          </w:rPr>
+          <w:t>/Vattennivåsensor.pdf</w:t>
+        </w:r>
+      </w:hyperlink>
+      <w:r>
+        <w:rPr>
+          <w:rFonts w:ascii="Times New Roman" w:hAnsi="Times New Roman" w:cs="Times New Roman"/>
+          <w:sz w:val="28"/>
+          <w:szCs w:val="28"/>
+        </w:rPr>
+        <w:t xml:space="preserve"> - Datablad</w:t>
+      </w:r>
+    </w:p>
+    <w:p>
+      <w:pPr>
+        <w:rPr>
+          <w:rFonts w:ascii="Times New Roman" w:hAnsi="Times New Roman" w:cs="Times New Roman"/>
+          <w:sz w:val="28"/>
+          <w:szCs w:val="28"/>
+        </w:rPr>
+      </w:pPr>
+      <w:hyperlink r:id="rId14" w:history="1">
+        <w:r>
+          <w:rPr>
+            <w:rStyle w:val="Hyperlnk"/>
+            <w:rFonts w:ascii="Times New Roman" w:hAnsi="Times New Roman" w:cs="Times New Roman"/>
+            <w:sz w:val="28"/>
+            <w:szCs w:val="28"/>
+          </w:rPr>
+          <w:t>https://www.electrokit.com/vatskenivasensor-kontaktlos-kapacitiv-5-24vdc?gad_source=1&amp;gbraid=0AAAAAD_OrGPwO1eEjW7exDbQY0-OVBiYt&amp;gclid=Cj0KCQjwzYLABhD4ARIsALySuCRjOqXW9nlYKh_EWpIQJBIJc3ao94Ur7akfAMDGN5bXcdcUMiBcJZEaAoD4EALw_wcB</w:t>
+        </w:r>
+      </w:hyperlink>
+    </w:p>
+    <w:p>
+      <w:pPr>
+        <w:rPr>
+          <w:rFonts w:ascii="Times New Roman" w:hAnsi="Times New Roman" w:cs="Times New Roman"/>
+          <w:sz w:val="28"/>
+          <w:szCs w:val="28"/>
+        </w:rPr>
+      </w:pPr>
+      <w:r>
+        <w:rPr>
+          <w:rFonts w:ascii="Times New Roman" w:hAnsi="Times New Roman" w:cs="Times New Roman"/>
+          <w:sz w:val="28"/>
+          <w:szCs w:val="28"/>
+        </w:rPr>
+        <w:t>Dränkbar pump:</w:t>
+      </w:r>
+    </w:p>
+    <w:p>
+      <w:pPr>
+        <w:rPr>
+          <w:rFonts w:ascii="Times New Roman" w:hAnsi="Times New Roman" w:cs="Times New Roman"/>
+          <w:sz w:val="28"/>
+          <w:szCs w:val="28"/>
+        </w:rPr>
+      </w:pPr>
+      <w:hyperlink r:id="rId15" w:history="1">
+        <w:proofErr w:type="gramStart"/>
+        <w:r>
+          <w:rPr>
+            <w:rStyle w:val="Hyperlnk"/>
+            <w:rFonts w:ascii="Times New Roman" w:hAnsi="Times New Roman" w:cs="Times New Roman"/>
+            <w:sz w:val="28"/>
+            <w:szCs w:val="28"/>
+          </w:rPr>
+          <w:t>../../..</w:t>
+        </w:r>
+        <w:proofErr w:type="gramEnd"/>
+        <w:r>
+          <w:rPr>
+            <w:rStyle w:val="Hyperlnk"/>
+            <w:rFonts w:ascii="Times New Roman" w:hAnsi="Times New Roman" w:cs="Times New Roman"/>
+            <w:sz w:val="28"/>
+            <w:szCs w:val="28"/>
+          </w:rPr>
+          <w:t>/</w:t>
+        </w:r>
+        <w:proofErr w:type="spellStart"/>
+        <w:r>
+          <w:rPr>
+            <w:rStyle w:val="Hyperlnk"/>
+            <w:rFonts w:ascii="Times New Roman" w:hAnsi="Times New Roman" w:cs="Times New Roman"/>
+            <w:sz w:val="28"/>
+            <w:szCs w:val="28"/>
+          </w:rPr>
+          <w:t>Downloads</w:t>
+        </w:r>
+        <w:proofErr w:type="spellEnd"/>
+        <w:r>
+          <w:rPr>
+            <w:rStyle w:val="Hyperlnk"/>
+            <w:rFonts w:ascii="Times New Roman" w:hAnsi="Times New Roman" w:cs="Times New Roman"/>
+            <w:sz w:val="28"/>
+            <w:szCs w:val="28"/>
+          </w:rPr>
+          <w:t>/</w:t>
+        </w:r>
+        <w:proofErr w:type="spellStart"/>
+        <w:r>
+          <w:rPr>
+            <w:rStyle w:val="Hyperlnk"/>
+            <w:rFonts w:ascii="Times New Roman" w:hAnsi="Times New Roman" w:cs="Times New Roman"/>
+            <w:sz w:val="28"/>
+            <w:szCs w:val="28"/>
+          </w:rPr>
+          <w:t>Dränkbar</w:t>
+        </w:r>
+        <w:proofErr w:type="spellEnd"/>
+        <w:r>
+          <w:rPr>
+            <w:rStyle w:val="Hyperlnk"/>
+            <w:rFonts w:ascii="Times New Roman" w:hAnsi="Times New Roman" w:cs="Times New Roman"/>
+            <w:sz w:val="28"/>
+            <w:szCs w:val="28"/>
+          </w:rPr>
+          <w:t xml:space="preserve"> pump.pdf</w:t>
+        </w:r>
+      </w:hyperlink>
+      <w:r>
+        <w:rPr>
+          <w:rFonts w:ascii="Times New Roman" w:hAnsi="Times New Roman" w:cs="Times New Roman"/>
+          <w:sz w:val="28"/>
+          <w:szCs w:val="28"/>
+        </w:rPr>
+        <w:t xml:space="preserve"> - Datablad</w:t>
+      </w:r>
+    </w:p>
+    <w:p>
+      <w:pPr>
+        <w:rPr>
+          <w:rFonts w:ascii="Times New Roman" w:hAnsi="Times New Roman" w:cs="Times New Roman"/>
+          <w:sz w:val="28"/>
+          <w:szCs w:val="28"/>
+        </w:rPr>
+      </w:pPr>
+      <w:hyperlink r:id="rId16" w:history="1">
+        <w:r>
+          <w:rPr>
+            <w:rStyle w:val="Hyperlnk"/>
+            <w:rFonts w:ascii="Times New Roman" w:hAnsi="Times New Roman" w:cs="Times New Roman"/>
+            <w:sz w:val="28"/>
+            <w:szCs w:val="28"/>
+          </w:rPr>
+          <w:t>https://www.electrokit.com/drankbar-pump-3v?gad_source=1&amp;gbraid=0AAAAAD_OrGPwO1eEjW7exDbQY0-OVBiYt&amp;gclid=Cj0KCQjwzYLABhD4ARIsALySuCR9j-73lxJ3jd-hIS36wYmGFHdjf95iWMvCG0lLwbST41clelpcsbAaAgaVEALw_wcB</w:t>
+        </w:r>
+      </w:hyperlink>
+    </w:p>
+    <w:p>
+      <w:pPr>
+        <w:rPr>
+          <w:rFonts w:ascii="Times New Roman" w:hAnsi="Times New Roman" w:cs="Times New Roman"/>
+          <w:sz w:val="28"/>
+          <w:szCs w:val="28"/>
+        </w:rPr>
+      </w:pPr>
+      <w:r>
+        <w:rPr>
+          <w:rFonts w:ascii="Times New Roman" w:hAnsi="Times New Roman" w:cs="Times New Roman"/>
+          <w:sz w:val="28"/>
+          <w:szCs w:val="28"/>
+        </w:rPr>
+        <w:t>LCD-display:</w:t>
+      </w:r>
+    </w:p>
+    <w:p>
+      <w:pPr>
+        <w:rPr>
+          <w:rFonts w:ascii="Times New Roman" w:hAnsi="Times New Roman" w:cs="Times New Roman"/>
+          <w:sz w:val="28"/>
+          <w:szCs w:val="28"/>
+        </w:rPr>
+      </w:pPr>
+      <w:hyperlink r:id="rId17" w:history="1">
+        <w:r>
+          <w:rPr>
+            <w:rStyle w:val="Hyperlnk"/>
+            <w:rFonts w:ascii="Times New Roman" w:hAnsi="Times New Roman" w:cs="Times New Roman"/>
+            <w:sz w:val="28"/>
+            <w:szCs w:val="28"/>
+          </w:rPr>
+          <w:t>https://www.electrokit.com/lcd-2x16-tecken-jhd162a-stn-bla/vit-led?gad_source=1&amp;gbraid=0AAAAAD_OrGPwO1eEjW7exDbQY0-OVBiYt&amp;gclid=Cj0KCQjwzYLABhD4ARIsALySuCQcwKA9eJLaSEcr33QKngNEJU1D7o7UhMaYdt5pqoaRc6GXrHi7RpUaAu3LEALw_wcB</w:t>
+        </w:r>
+      </w:hyperlink>
+    </w:p>
+    <w:p>
+      <w:pPr>
+        <w:rPr>
+          <w:rFonts w:ascii="Times New Roman" w:hAnsi="Times New Roman" w:cs="Times New Roman"/>
+          <w:sz w:val="28"/>
+          <w:szCs w:val="28"/>
+        </w:rPr>
+      </w:pPr>
+      <w:r>
+        <w:rPr>
+          <w:rFonts w:ascii="Times New Roman" w:hAnsi="Times New Roman" w:cs="Times New Roman"/>
+          <w:sz w:val="28"/>
+          <w:szCs w:val="28"/>
+        </w:rPr>
+        <w:t>Knapp:</w:t>
+      </w:r>
+    </w:p>
+    <w:p>
+      <w:pPr>
+        <w:rPr>
+          <w:rFonts w:ascii="Times New Roman" w:hAnsi="Times New Roman" w:cs="Times New Roman"/>
+          <w:sz w:val="28"/>
+          <w:szCs w:val="28"/>
+        </w:rPr>
+      </w:pPr>
+      <w:hyperlink r:id="rId18" w:history="1">
+        <w:r>
+          <w:rPr>
+            <w:rStyle w:val="Hyperlnk"/>
+            <w:rFonts w:ascii="Times New Roman" w:hAnsi="Times New Roman" w:cs="Times New Roman"/>
+            <w:sz w:val="28"/>
+            <w:szCs w:val="28"/>
+          </w:rPr>
+          <w:t>../../../</w:t>
+        </w:r>
+        <w:proofErr w:type="spellStart"/>
+        <w:r>
+          <w:rPr>
+            <w:rStyle w:val="Hyperlnk"/>
+            <w:rFonts w:ascii="Times New Roman" w:hAnsi="Times New Roman" w:cs="Times New Roman"/>
+            <w:sz w:val="28"/>
+            <w:szCs w:val="28"/>
+          </w:rPr>
+          <w:t>Downloads</w:t>
+        </w:r>
+        <w:proofErr w:type="spellEnd"/>
+        <w:r>
+          <w:rPr>
+            <w:rStyle w:val="Hyperlnk"/>
+            <w:rFonts w:ascii="Times New Roman" w:hAnsi="Times New Roman" w:cs="Times New Roman"/>
+            <w:sz w:val="28"/>
+            <w:szCs w:val="28"/>
+          </w:rPr>
+          <w:t>/knapp.jpg</w:t>
+        </w:r>
+      </w:hyperlink>
+      <w:r>
+        <w:rPr>
+          <w:rFonts w:ascii="Times New Roman" w:hAnsi="Times New Roman" w:cs="Times New Roman"/>
+          <w:sz w:val="28"/>
+          <w:szCs w:val="28"/>
+        </w:rPr>
+        <w:t xml:space="preserve"> - Datablad</w:t>
+      </w:r>
+    </w:p>
+    <w:p>
+      <w:pPr>
+        <w:rPr>
+          <w:rFonts w:ascii="Times New Roman" w:hAnsi="Times New Roman" w:cs="Times New Roman"/>
+          <w:sz w:val="28"/>
+          <w:szCs w:val="28"/>
+        </w:rPr>
+      </w:pPr>
+      <w:hyperlink r:id="rId19" w:history="1">
+        <w:r>
+          <w:rPr>
+            <w:rStyle w:val="Hyperlnk"/>
+            <w:rFonts w:ascii="Times New Roman" w:hAnsi="Times New Roman" w:cs="Times New Roman"/>
+            <w:sz w:val="28"/>
+            <w:szCs w:val="28"/>
+          </w:rPr>
+          <w:t>https://www.electrokit.com/knappar-pcb-sortiment-12st?gad_source=1&amp;gbraid=0AAAAAD_OrGPwO1eEjW7exDbQY0-OVBiYt&amp;gclid=Cj0KCQjwzYLABhD4ARIsALySuCRvCW6nVoX65InoMmo9orzfUvu6y3TW4IkxcfOaH2HL3pCwTam6Lf0aApV9EALw_wcB</w:t>
+        </w:r>
+      </w:hyperlink>
+    </w:p>
+    <w:p>
+      <w:pPr>
+        <w:rPr>
+          <w:rFonts w:ascii="Times New Roman" w:hAnsi="Times New Roman" w:cs="Times New Roman"/>
+          <w:sz w:val="28"/>
+          <w:szCs w:val="28"/>
+        </w:rPr>
+      </w:pPr>
+    </w:p>
+    <w:p>
+      <w:pPr>
+        <w:rPr>
+          <w:rFonts w:ascii="Times New Roman" w:hAnsi="Times New Roman" w:cs="Times New Roman"/>
+          <w:sz w:val="28"/>
+          <w:szCs w:val="28"/>
+        </w:rPr>
+      </w:pPr>
+      <w:r>
+        <w:rPr>
+          <w:rFonts w:ascii="Times New Roman" w:hAnsi="Times New Roman" w:cs="Times New Roman"/>
+          <w:sz w:val="28"/>
+          <w:szCs w:val="28"/>
+        </w:rPr>
+        <w:lastRenderedPageBreak/>
+        <w:t>Relä:</w:t>
+      </w:r>
+    </w:p>
+    <w:p>
+      <w:pPr>
+        <w:rPr>
+          <w:rFonts w:ascii="Times New Roman" w:hAnsi="Times New Roman" w:cs="Times New Roman"/>
+          <w:sz w:val="28"/>
+          <w:szCs w:val="28"/>
+        </w:rPr>
+      </w:pPr>
+      <w:hyperlink r:id="rId20" w:history="1">
+        <w:proofErr w:type="gramStart"/>
+        <w:r>
+          <w:rPr>
+            <w:rStyle w:val="Hyperlnk"/>
+            <w:rFonts w:ascii="Times New Roman" w:hAnsi="Times New Roman" w:cs="Times New Roman"/>
+            <w:sz w:val="28"/>
+            <w:szCs w:val="28"/>
+          </w:rPr>
+          <w:t>../..</w:t>
+        </w:r>
+        <w:proofErr w:type="gramEnd"/>
+        <w:r>
+          <w:rPr>
+            <w:rStyle w:val="Hyperlnk"/>
+            <w:rFonts w:ascii="Times New Roman" w:hAnsi="Times New Roman" w:cs="Times New Roman"/>
+            <w:sz w:val="28"/>
+            <w:szCs w:val="28"/>
+          </w:rPr>
+          <w:t>/../</w:t>
+        </w:r>
+        <w:proofErr w:type="spellStart"/>
+        <w:r>
+          <w:rPr>
+            <w:rStyle w:val="Hyperlnk"/>
+            <w:rFonts w:ascii="Times New Roman" w:hAnsi="Times New Roman" w:cs="Times New Roman"/>
+            <w:sz w:val="28"/>
+            <w:szCs w:val="28"/>
+          </w:rPr>
+          <w:t>Downloads</w:t>
+        </w:r>
+        <w:proofErr w:type="spellEnd"/>
+        <w:r>
+          <w:rPr>
+            <w:rStyle w:val="Hyperlnk"/>
+            <w:rFonts w:ascii="Times New Roman" w:hAnsi="Times New Roman" w:cs="Times New Roman"/>
+            <w:sz w:val="28"/>
+            <w:szCs w:val="28"/>
+          </w:rPr>
+          <w:t>/relä.pdf</w:t>
+        </w:r>
+      </w:hyperlink>
+      <w:r>
+        <w:rPr>
+          <w:rFonts w:ascii="Times New Roman" w:hAnsi="Times New Roman" w:cs="Times New Roman"/>
+          <w:sz w:val="28"/>
+          <w:szCs w:val="28"/>
+        </w:rPr>
+        <w:t xml:space="preserve"> - Datablad</w:t>
+      </w:r>
+    </w:p>
+    <w:p>
+      <w:pPr>
+        <w:rPr>
+          <w:rFonts w:ascii="Times New Roman" w:hAnsi="Times New Roman" w:cs="Times New Roman"/>
+          <w:sz w:val="28"/>
+          <w:szCs w:val="28"/>
+        </w:rPr>
+      </w:pPr>
+      <w:hyperlink r:id="rId21" w:history="1">
+        <w:r>
+          <w:rPr>
+            <w:rStyle w:val="Hyperlnk"/>
+            <w:rFonts w:ascii="Times New Roman" w:hAnsi="Times New Roman" w:cs="Times New Roman"/>
+            <w:sz w:val="28"/>
+            <w:szCs w:val="28"/>
+          </w:rPr>
+          <w:t>https://www.electrokit.com/relamodul-5v?gad_source=1&amp;gbraid=0AAAAAD_OrGPwO1eEjW7exDbQY0-OVBiYt&amp;gclid=Cj0KCQjwzYLABhD4ARIsALySuCSrjVkKk-YsQTnMZBjNnS2ezeUCHttwKidIqt4wuif6qPRHtcUXz4saArM4EALw_wcB</w:t>
+        </w:r>
+      </w:hyperlink>
+    </w:p>
+    <w:p>
+      <w:pPr>
+        <w:rPr>
+          <w:rFonts w:ascii="Times New Roman" w:hAnsi="Times New Roman" w:cs="Times New Roman"/>
+          <w:sz w:val="28"/>
+          <w:szCs w:val="28"/>
+        </w:rPr>
+      </w:pPr>
+    </w:p>
+    <w:p>
+      <w:pPr>
+        <w:rPr>
+          <w:rFonts w:ascii="Times New Roman" w:hAnsi="Times New Roman" w:cs="Times New Roman"/>
+          <w:sz w:val="28"/>
+          <w:szCs w:val="28"/>
+        </w:rPr>
+      </w:pPr>
+    </w:p>
+    <w:p>
+      <w:pPr>
+        <w:rPr>
+          <w:rFonts w:ascii="Times New Roman" w:hAnsi="Times New Roman" w:cs="Times New Roman"/>
+          <w:sz w:val="28"/>
+          <w:szCs w:val="28"/>
+        </w:rPr>
+      </w:pPr>
+    </w:p>
+    <w:p>
+      <w:pPr>
+        <w:rPr>
+          <w:rFonts w:ascii="Times New Roman" w:hAnsi="Times New Roman" w:cs="Times New Roman"/>
+          <w:sz w:val="28"/>
+          <w:szCs w:val="28"/>
+        </w:rPr>
+      </w:pPr>
+    </w:p>
+    <w:p>
+      <w:pPr>
+        <w:rPr>
+          <w:rFonts w:ascii="Times New Roman" w:hAnsi="Times New Roman" w:cs="Times New Roman"/>
+          <w:sz w:val="28"/>
+          <w:szCs w:val="28"/>
+        </w:rPr>
+      </w:pPr>
+    </w:p>
+    <w:p/>
     <w:p/>
     <w:sectPr>
-      <w:footerReference w:type="default" r:id="rId11"/>
+      <w:footerReference w:type="default" r:id="rId22"/>
       <w:pgSz w:w="11906" w:h="16838"/>
       <w:pgMar w:top="1417" w:right="1417" w:bottom="1417" w:left="1417" w:header="708" w:footer="708" w:gutter="0"/>
       <w:pgNumType w:start="1" w:chapStyle="3"/>
@@ -5888,7 +6494,6 @@
   <w:style w:type="character" w:default="1" w:styleId="Standardstycketeckensnitt">
     <w:name w:val="Default Paragraph Font"/>
     <w:uiPriority w:val="1"/>
-    <w:semiHidden/>
     <w:unhideWhenUsed/>
   </w:style>
   <w:style w:type="table" w:default="1" w:styleId="Normaltabell">
@@ -6503,6 +7108,30 @@
       <w14:ligatures w14:val="none"/>
     </w:rPr>
   </w:style>
+  <w:style w:type="character" w:styleId="Olstomnmnande">
+    <w:name w:val="Unresolved Mention"/>
+    <w:basedOn w:val="Standardstycketeckensnitt"/>
+    <w:uiPriority w:val="99"/>
+    <w:semiHidden/>
+    <w:unhideWhenUsed/>
+    <w:rsid w:val="00DA76D0"/>
+    <w:rPr>
+      <w:color w:val="605E5C"/>
+      <w:shd w:val="clear" w:color="auto" w:fill="E1DFDD"/>
+    </w:rPr>
+  </w:style>
+  <w:style w:type="character" w:styleId="AnvndHyperlnk">
+    <w:name w:val="FollowedHyperlink"/>
+    <w:basedOn w:val="Standardstycketeckensnitt"/>
+    <w:uiPriority w:val="99"/>
+    <w:semiHidden/>
+    <w:unhideWhenUsed/>
+    <w:rsid w:val="00DA76D0"/>
+    <w:rPr>
+      <w:color w:val="96607D" w:themeColor="followedHyperlink"/>
+      <w:u w:val="single"/>
+    </w:rPr>
+  </w:style>
 </w:styles>
 </file>
 
@@ -6700,6 +7329,7 @@
     <w:rsid w:val="000F3C37"/>
     <w:rsid w:val="001E1147"/>
     <w:rsid w:val="00253C37"/>
+    <w:rsid w:val="002875CE"/>
     <w:rsid w:val="002A427B"/>
     <w:rsid w:val="00587E49"/>
     <w:rsid w:val="006D3C27"/>
@@ -6709,6 +7339,7 @@
     <w:rsid w:val="00A82247"/>
     <w:rsid w:val="00B0431D"/>
     <w:rsid w:val="00C4633D"/>
+    <w:rsid w:val="00C7363D"/>
     <w:rsid w:val="00CE1F55"/>
     <w:rsid w:val="00FA314D"/>
   </w:rsids>

</xml_diff>

<commit_message>
new update in the document
</commit_message>
<xml_diff>
--- a/Automatic Waterpump Examensrapport.docx
+++ b/Automatic Waterpump Examensrapport.docx
@@ -4761,7 +4761,7 @@
             <w:sz w:val="28"/>
             <w:szCs w:val="28"/>
           </w:rPr>
-          <w:t>../..</w:t>
+          <w:t>../../..</w:t>
         </w:r>
         <w:proofErr w:type="gramEnd"/>
         <w:r>
@@ -4771,7 +4771,7 @@
             <w:sz w:val="28"/>
             <w:szCs w:val="28"/>
           </w:rPr>
-          <w:t>/../</w:t>
+          <w:t>/</w:t>
         </w:r>
         <w:proofErr w:type="spellStart"/>
         <w:r>
@@ -4819,9 +4819,45 @@
             <w:sz w:val="28"/>
             <w:szCs w:val="28"/>
           </w:rPr>
-          <w:t>https://www.electrokit.com/relamodul-5v?gad_source=1&amp;gbraid=0AAAAAD_OrGPwO1eEjW7exDbQY0-OVBiYt&amp;gclid=Cj0KCQjwzYLABhD4ARIsALySuCSrjVkKk-YsQTnMZBjNnS2ezeUCHttwKidIqt4wuif6qPRHtcUXz4saArM4EALw_wcB</w:t>
+          <w:t>https://www.electrokit.com/relamodul-5v?gad_source=1&amp;gbraid=0AAAAAD_OrGPwO1eEjW7exDbQY0-OVBiYt&amp;gclid=Cj0KCQjwzYLABhD4ARIsALySuCSrjVkKk-YsQTnMZBjNnS2ezeUCHttwKidIqt4wuif6qPRHtcUXz4saArM4EA</w:t>
+        </w:r>
+        <w:r>
+          <w:rPr>
+            <w:rStyle w:val="Hyperlnk"/>
+            <w:rFonts w:ascii="Times New Roman" w:hAnsi="Times New Roman" w:cs="Times New Roman"/>
+            <w:sz w:val="28"/>
+            <w:szCs w:val="28"/>
+          </w:rPr>
+          <w:t>L</w:t>
+        </w:r>
+        <w:r>
+          <w:rPr>
+            <w:rStyle w:val="Hyperlnk"/>
+            <w:rFonts w:ascii="Times New Roman" w:hAnsi="Times New Roman" w:cs="Times New Roman"/>
+            <w:sz w:val="28"/>
+            <w:szCs w:val="28"/>
+          </w:rPr>
+          <w:t>w_wcB</w:t>
         </w:r>
       </w:hyperlink>
+    </w:p>
+    <w:p>
+      <w:pPr>
+        <w:rPr>
+          <w:rFonts w:ascii="Times New Roman" w:hAnsi="Times New Roman" w:cs="Times New Roman"/>
+          <w:sz w:val="28"/>
+          <w:szCs w:val="28"/>
+        </w:rPr>
+      </w:pPr>
+    </w:p>
+    <w:p>
+      <w:pPr>
+        <w:rPr>
+          <w:rFonts w:ascii="Times New Roman" w:hAnsi="Times New Roman" w:cs="Times New Roman"/>
+          <w:sz w:val="28"/>
+          <w:szCs w:val="28"/>
+        </w:rPr>
+      </w:pPr>
     </w:p>
     <w:p>
       <w:pPr>
@@ -7329,7 +7365,6 @@
     <w:rsid w:val="000F3C37"/>
     <w:rsid w:val="001E1147"/>
     <w:rsid w:val="00253C37"/>
-    <w:rsid w:val="002875CE"/>
     <w:rsid w:val="002A427B"/>
     <w:rsid w:val="00587E49"/>
     <w:rsid w:val="006D3C27"/>
@@ -7341,6 +7376,7 @@
     <w:rsid w:val="00C4633D"/>
     <w:rsid w:val="00C7363D"/>
     <w:rsid w:val="00CE1F55"/>
+    <w:rsid w:val="00F23859"/>
     <w:rsid w:val="00FA314D"/>
   </w:rsids>
   <m:mathPr>

</xml_diff>

<commit_message>
new updates on the 1lcd.py file with debouncing and interrupt for faster respons. and new text on the rapport file
</commit_message>
<xml_diff>
--- a/Automatic Waterpump Examensrapport.docx
+++ b/Automatic Waterpump Examensrapport.docx
@@ -899,7 +899,7 @@
             </w:rPr>
             <w:fldChar w:fldCharType="separate"/>
           </w:r>
-          <w:hyperlink w:anchor="_Toc195964895" w:history="1">
+          <w:hyperlink w:anchor="_Toc196215736" w:history="1">
             <w:r>
               <w:rPr>
                 <w:rStyle w:val="Hyperlnk"/>
@@ -927,7 +927,7 @@
                 <w:noProof/>
                 <w:webHidden/>
               </w:rPr>
-              <w:instrText xml:space="preserve"> PAGEREF _Toc195964895 \h </w:instrText>
+              <w:instrText xml:space="preserve"> PAGEREF _Toc196215736 \h </w:instrText>
             </w:r>
             <w:r>
               <w:rPr>
@@ -973,7 +973,7 @@
               <w:lang w:eastAsia="sv-SE"/>
             </w:rPr>
           </w:pPr>
-          <w:hyperlink w:anchor="_Toc195964896" w:history="1">
+          <w:hyperlink w:anchor="_Toc196215737" w:history="1">
             <w:r>
               <w:rPr>
                 <w:rStyle w:val="Hyperlnk"/>
@@ -1002,7 +1002,7 @@
                 <w:noProof/>
                 <w:webHidden/>
               </w:rPr>
-              <w:instrText xml:space="preserve"> PAGEREF _Toc195964896 \h </w:instrText>
+              <w:instrText xml:space="preserve"> PAGEREF _Toc196215737 \h </w:instrText>
             </w:r>
             <w:r>
               <w:rPr>
@@ -1048,7 +1048,7 @@
               <w:lang w:eastAsia="sv-SE"/>
             </w:rPr>
           </w:pPr>
-          <w:hyperlink w:anchor="_Toc195964897" w:history="1">
+          <w:hyperlink w:anchor="_Toc196215738" w:history="1">
             <w:r>
               <w:rPr>
                 <w:rStyle w:val="Hyperlnk"/>
@@ -1076,7 +1076,7 @@
                 <w:noProof/>
                 <w:webHidden/>
               </w:rPr>
-              <w:instrText xml:space="preserve"> PAGEREF _Toc195964897 \h </w:instrText>
+              <w:instrText xml:space="preserve"> PAGEREF _Toc196215738 \h </w:instrText>
             </w:r>
             <w:r>
               <w:rPr>
@@ -1122,7 +1122,7 @@
               <w:lang w:eastAsia="sv-SE"/>
             </w:rPr>
           </w:pPr>
-          <w:hyperlink w:anchor="_Toc195964898" w:history="1">
+          <w:hyperlink w:anchor="_Toc196215739" w:history="1">
             <w:r>
               <w:rPr>
                 <w:rStyle w:val="Hyperlnk"/>
@@ -1149,7 +1149,7 @@
                 <w:noProof/>
                 <w:webHidden/>
               </w:rPr>
-              <w:instrText xml:space="preserve"> PAGEREF _Toc195964898 \h </w:instrText>
+              <w:instrText xml:space="preserve"> PAGEREF _Toc196215739 \h </w:instrText>
             </w:r>
             <w:r>
               <w:rPr>
@@ -1195,7 +1195,7 @@
               <w:lang w:eastAsia="sv-SE"/>
             </w:rPr>
           </w:pPr>
-          <w:hyperlink w:anchor="_Toc195964899" w:history="1">
+          <w:hyperlink w:anchor="_Toc196215740" w:history="1">
             <w:r>
               <w:rPr>
                 <w:rStyle w:val="Hyperlnk"/>
@@ -1222,7 +1222,7 @@
                 <w:noProof/>
                 <w:webHidden/>
               </w:rPr>
-              <w:instrText xml:space="preserve"> PAGEREF _Toc195964899 \h </w:instrText>
+              <w:instrText xml:space="preserve"> PAGEREF _Toc196215740 \h </w:instrText>
             </w:r>
             <w:r>
               <w:rPr>
@@ -1268,7 +1268,7 @@
               <w:lang w:eastAsia="sv-SE"/>
             </w:rPr>
           </w:pPr>
-          <w:hyperlink w:anchor="_Toc195964900" w:history="1">
+          <w:hyperlink w:anchor="_Toc196215741" w:history="1">
             <w:r>
               <w:rPr>
                 <w:rStyle w:val="Hyperlnk"/>
@@ -1295,7 +1295,7 @@
                 <w:noProof/>
                 <w:webHidden/>
               </w:rPr>
-              <w:instrText xml:space="preserve"> PAGEREF _Toc195964900 \h </w:instrText>
+              <w:instrText xml:space="preserve"> PAGEREF _Toc196215741 \h </w:instrText>
             </w:r>
             <w:r>
               <w:rPr>
@@ -1343,7 +1343,7 @@
               <w:lang w:eastAsia="sv-SE"/>
             </w:rPr>
           </w:pPr>
-          <w:hyperlink w:anchor="_Toc195964901" w:history="1">
+          <w:hyperlink w:anchor="_Toc196215742" w:history="1">
             <w:r>
               <w:rPr>
                 <w:rStyle w:val="Hyperlnk"/>
@@ -1371,7 +1371,7 @@
                 <w:noProof/>
                 <w:webHidden/>
               </w:rPr>
-              <w:instrText xml:space="preserve"> PAGEREF _Toc195964901 \h </w:instrText>
+              <w:instrText xml:space="preserve"> PAGEREF _Toc196215742 \h </w:instrText>
             </w:r>
             <w:r>
               <w:rPr>
@@ -1391,7 +1391,7 @@
                 <w:noProof/>
                 <w:webHidden/>
               </w:rPr>
-              <w:t>4</w:t>
+              <w:t>5</w:t>
             </w:r>
             <w:r>
               <w:rPr>
@@ -1417,7 +1417,7 @@
               <w:lang w:eastAsia="sv-SE"/>
             </w:rPr>
           </w:pPr>
-          <w:hyperlink w:anchor="_Toc195964902" w:history="1">
+          <w:hyperlink w:anchor="_Toc196215743" w:history="1">
             <w:r>
               <w:rPr>
                 <w:rStyle w:val="Hyperlnk"/>
@@ -1444,7 +1444,7 @@
                 <w:noProof/>
                 <w:webHidden/>
               </w:rPr>
-              <w:instrText xml:space="preserve"> PAGEREF _Toc195964902 \h </w:instrText>
+              <w:instrText xml:space="preserve"> PAGEREF _Toc196215743 \h </w:instrText>
             </w:r>
             <w:r>
               <w:rPr>
@@ -1464,7 +1464,7 @@
                 <w:noProof/>
                 <w:webHidden/>
               </w:rPr>
-              <w:t>4</w:t>
+              <w:t>5</w:t>
             </w:r>
             <w:r>
               <w:rPr>
@@ -1490,7 +1490,7 @@
               <w:lang w:eastAsia="sv-SE"/>
             </w:rPr>
           </w:pPr>
-          <w:hyperlink w:anchor="_Toc195964903" w:history="1">
+          <w:hyperlink w:anchor="_Toc196215744" w:history="1">
             <w:r>
               <w:rPr>
                 <w:rStyle w:val="Hyperlnk"/>
@@ -1517,7 +1517,7 @@
                 <w:noProof/>
                 <w:webHidden/>
               </w:rPr>
-              <w:instrText xml:space="preserve"> PAGEREF _Toc195964903 \h </w:instrText>
+              <w:instrText xml:space="preserve"> PAGEREF _Toc196215744 \h </w:instrText>
             </w:r>
             <w:r>
               <w:rPr>
@@ -1537,7 +1537,7 @@
                 <w:noProof/>
                 <w:webHidden/>
               </w:rPr>
-              <w:t>4</w:t>
+              <w:t>5</w:t>
             </w:r>
             <w:r>
               <w:rPr>
@@ -1563,7 +1563,7 @@
               <w:lang w:eastAsia="sv-SE"/>
             </w:rPr>
           </w:pPr>
-          <w:hyperlink w:anchor="_Toc195964904" w:history="1">
+          <w:hyperlink w:anchor="_Toc196215745" w:history="1">
             <w:r>
               <w:rPr>
                 <w:rStyle w:val="Hyperlnk"/>
@@ -1590,7 +1590,7 @@
                 <w:noProof/>
                 <w:webHidden/>
               </w:rPr>
-              <w:instrText xml:space="preserve"> PAGEREF _Toc195964904 \h </w:instrText>
+              <w:instrText xml:space="preserve"> PAGEREF _Toc196215745 \h </w:instrText>
             </w:r>
             <w:r>
               <w:rPr>
@@ -1610,7 +1610,7 @@
                 <w:noProof/>
                 <w:webHidden/>
               </w:rPr>
-              <w:t>4</w:t>
+              <w:t>5</w:t>
             </w:r>
             <w:r>
               <w:rPr>
@@ -1636,7 +1636,7 @@
               <w:lang w:eastAsia="sv-SE"/>
             </w:rPr>
           </w:pPr>
-          <w:hyperlink w:anchor="_Toc195964905" w:history="1">
+          <w:hyperlink w:anchor="_Toc196215746" w:history="1">
             <w:r>
               <w:rPr>
                 <w:rStyle w:val="Hyperlnk"/>
@@ -1663,7 +1663,7 @@
                 <w:noProof/>
                 <w:webHidden/>
               </w:rPr>
-              <w:instrText xml:space="preserve"> PAGEREF _Toc195964905 \h </w:instrText>
+              <w:instrText xml:space="preserve"> PAGEREF _Toc196215746 \h </w:instrText>
             </w:r>
             <w:r>
               <w:rPr>
@@ -1683,7 +1683,7 @@
                 <w:noProof/>
                 <w:webHidden/>
               </w:rPr>
-              <w:t>4</w:t>
+              <w:t>5</w:t>
             </w:r>
             <w:r>
               <w:rPr>
@@ -1709,7 +1709,7 @@
               <w:lang w:eastAsia="sv-SE"/>
             </w:rPr>
           </w:pPr>
-          <w:hyperlink w:anchor="_Toc195964906" w:history="1">
+          <w:hyperlink w:anchor="_Toc196215747" w:history="1">
             <w:r>
               <w:rPr>
                 <w:rStyle w:val="Hyperlnk"/>
@@ -1736,7 +1736,7 @@
                 <w:noProof/>
                 <w:webHidden/>
               </w:rPr>
-              <w:instrText xml:space="preserve"> PAGEREF _Toc195964906 \h </w:instrText>
+              <w:instrText xml:space="preserve"> PAGEREF _Toc196215747 \h </w:instrText>
             </w:r>
             <w:r>
               <w:rPr>
@@ -1756,7 +1756,7 @@
                 <w:noProof/>
                 <w:webHidden/>
               </w:rPr>
-              <w:t>5</w:t>
+              <w:t>6</w:t>
             </w:r>
             <w:r>
               <w:rPr>
@@ -1782,7 +1782,7 @@
               <w:lang w:eastAsia="sv-SE"/>
             </w:rPr>
           </w:pPr>
-          <w:hyperlink w:anchor="_Toc195964907" w:history="1">
+          <w:hyperlink w:anchor="_Toc196215748" w:history="1">
             <w:r>
               <w:rPr>
                 <w:rStyle w:val="Hyperlnk"/>
@@ -1809,7 +1809,7 @@
                 <w:noProof/>
                 <w:webHidden/>
               </w:rPr>
-              <w:instrText xml:space="preserve"> PAGEREF _Toc195964907 \h </w:instrText>
+              <w:instrText xml:space="preserve"> PAGEREF _Toc196215748 \h </w:instrText>
             </w:r>
             <w:r>
               <w:rPr>
@@ -1829,7 +1829,7 @@
                 <w:noProof/>
                 <w:webHidden/>
               </w:rPr>
-              <w:t>5</w:t>
+              <w:t>6</w:t>
             </w:r>
             <w:r>
               <w:rPr>
@@ -1855,7 +1855,7 @@
               <w:lang w:eastAsia="sv-SE"/>
             </w:rPr>
           </w:pPr>
-          <w:hyperlink w:anchor="_Toc195964908" w:history="1">
+          <w:hyperlink w:anchor="_Toc196215749" w:history="1">
             <w:r>
               <w:rPr>
                 <w:rStyle w:val="Hyperlnk"/>
@@ -1882,7 +1882,7 @@
                 <w:noProof/>
                 <w:webHidden/>
               </w:rPr>
-              <w:instrText xml:space="preserve"> PAGEREF _Toc195964908 \h </w:instrText>
+              <w:instrText xml:space="preserve"> PAGEREF _Toc196215749 \h </w:instrText>
             </w:r>
             <w:r>
               <w:rPr>
@@ -1902,7 +1902,7 @@
                 <w:noProof/>
                 <w:webHidden/>
               </w:rPr>
-              <w:t>5</w:t>
+              <w:t>6</w:t>
             </w:r>
             <w:r>
               <w:rPr>
@@ -1928,7 +1928,7 @@
               <w:lang w:eastAsia="sv-SE"/>
             </w:rPr>
           </w:pPr>
-          <w:hyperlink w:anchor="_Toc195964909" w:history="1">
+          <w:hyperlink w:anchor="_Toc196215750" w:history="1">
             <w:r>
               <w:rPr>
                 <w:rStyle w:val="Hyperlnk"/>
@@ -1955,7 +1955,7 @@
                 <w:noProof/>
                 <w:webHidden/>
               </w:rPr>
-              <w:instrText xml:space="preserve"> PAGEREF _Toc195964909 \h </w:instrText>
+              <w:instrText xml:space="preserve"> PAGEREF _Toc196215750 \h </w:instrText>
             </w:r>
             <w:r>
               <w:rPr>
@@ -1975,7 +1975,7 @@
                 <w:noProof/>
                 <w:webHidden/>
               </w:rPr>
-              <w:t>5</w:t>
+              <w:t>6</w:t>
             </w:r>
             <w:r>
               <w:rPr>
@@ -2003,7 +2003,7 @@
               <w:lang w:eastAsia="sv-SE"/>
             </w:rPr>
           </w:pPr>
-          <w:hyperlink w:anchor="_Toc195964910" w:history="1">
+          <w:hyperlink w:anchor="_Toc196215751" w:history="1">
             <w:r>
               <w:rPr>
                 <w:rStyle w:val="Hyperlnk"/>
@@ -2031,7 +2031,7 @@
                 <w:noProof/>
                 <w:webHidden/>
               </w:rPr>
-              <w:instrText xml:space="preserve"> PAGEREF _Toc195964910 \h </w:instrText>
+              <w:instrText xml:space="preserve"> PAGEREF _Toc196215751 \h </w:instrText>
             </w:r>
             <w:r>
               <w:rPr>
@@ -2051,7 +2051,7 @@
                 <w:noProof/>
                 <w:webHidden/>
               </w:rPr>
-              <w:t>6</w:t>
+              <w:t>7</w:t>
             </w:r>
             <w:r>
               <w:rPr>
@@ -2079,7 +2079,7 @@
               <w:lang w:eastAsia="sv-SE"/>
             </w:rPr>
           </w:pPr>
-          <w:hyperlink w:anchor="_Toc195964911" w:history="1">
+          <w:hyperlink w:anchor="_Toc196215752" w:history="1">
             <w:r>
               <w:rPr>
                 <w:rStyle w:val="Hyperlnk"/>
@@ -2107,7 +2107,7 @@
                 <w:noProof/>
                 <w:webHidden/>
               </w:rPr>
-              <w:instrText xml:space="preserve"> PAGEREF _Toc195964911 \h </w:instrText>
+              <w:instrText xml:space="preserve"> PAGEREF _Toc196215752 \h </w:instrText>
             </w:r>
             <w:r>
               <w:rPr>
@@ -2127,7 +2127,83 @@
                 <w:noProof/>
                 <w:webHidden/>
               </w:rPr>
-              <w:t>8</w:t>
+              <w:t>9</w:t>
+            </w:r>
+            <w:r>
+              <w:rPr>
+                <w:noProof/>
+                <w:webHidden/>
+              </w:rPr>
+              <w:fldChar w:fldCharType="end"/>
+            </w:r>
+          </w:hyperlink>
+        </w:p>
+        <w:p>
+          <w:pPr>
+            <w:pStyle w:val="Innehll1"/>
+            <w:tabs>
+              <w:tab w:val="right" w:leader="dot" w:pos="9062"/>
+            </w:tabs>
+            <w:rPr>
+              <w:rFonts w:eastAsiaTheme="minorEastAsia"/>
+              <w:b w:val="0"/>
+              <w:bCs w:val="0"/>
+              <w:caps w:val="0"/>
+              <w:noProof/>
+              <w:sz w:val="24"/>
+              <w:szCs w:val="24"/>
+              <w:lang w:eastAsia="sv-SE"/>
+            </w:rPr>
+          </w:pPr>
+          <w:hyperlink w:anchor="_Toc196215753" w:history="1">
+            <w:r>
+              <w:rPr>
+                <w:rStyle w:val="Hyperlnk"/>
+                <w:rFonts w:ascii="Arial" w:hAnsi="Arial" w:cs="Arial"/>
+                <w:noProof/>
+              </w:rPr>
+              <w:t>Diskussion</w:t>
+            </w:r>
+            <w:r>
+              <w:rPr>
+                <w:noProof/>
+                <w:webHidden/>
+              </w:rPr>
+              <w:tab/>
+            </w:r>
+            <w:r>
+              <w:rPr>
+                <w:noProof/>
+                <w:webHidden/>
+              </w:rPr>
+              <w:fldChar w:fldCharType="begin"/>
+            </w:r>
+            <w:r>
+              <w:rPr>
+                <w:noProof/>
+                <w:webHidden/>
+              </w:rPr>
+              <w:instrText xml:space="preserve"> PAGEREF _Toc196215753 \h </w:instrText>
+            </w:r>
+            <w:r>
+              <w:rPr>
+                <w:noProof/>
+                <w:webHidden/>
+              </w:rPr>
+            </w:r>
+            <w:r>
+              <w:rPr>
+                <w:noProof/>
+                <w:webHidden/>
+              </w:rPr>
+              <w:fldChar w:fldCharType="separate"/>
+            </w:r>
+            <w:r>
+              <w:rPr>
+                <w:noProof/>
+                <w:webHidden/>
+              </w:rPr>
+              <w:t>10</w:t>
             </w:r>
             <w:r>
               <w:rPr>
@@ -2199,7 +2275,7 @@
           <w:color w:val="000000" w:themeColor="text1"/>
         </w:rPr>
       </w:pPr>
-      <w:bookmarkStart w:id="2" w:name="_Toc195964895"/>
+      <w:bookmarkStart w:id="2" w:name="_Toc196215736"/>
       <w:r>
         <w:rPr>
           <w:rFonts w:ascii="Arial" w:hAnsi="Arial" w:cs="Arial"/>
@@ -2220,7 +2296,7 @@
           <w:lang w:eastAsia="sv-SE"/>
         </w:rPr>
       </w:pPr>
-      <w:bookmarkStart w:id="3" w:name="_Toc195964896"/>
+      <w:bookmarkStart w:id="3" w:name="_Toc196215737"/>
       <w:r>
         <w:rPr>
           <w:rFonts w:eastAsia="Times New Roman"/>
@@ -2374,7 +2450,7 @@
           <w:lang w:eastAsia="sv-SE"/>
         </w:rPr>
       </w:pPr>
-      <w:bookmarkStart w:id="4" w:name="_Toc195964897"/>
+      <w:bookmarkStart w:id="4" w:name="_Toc196215738"/>
       <w:r>
         <w:rPr>
           <w:lang w:eastAsia="sv-SE"/>
@@ -2562,7 +2638,7 @@
       <w:pPr>
         <w:pStyle w:val="Rubrik2"/>
       </w:pPr>
-      <w:bookmarkStart w:id="5" w:name="_Toc195964898"/>
+      <w:bookmarkStart w:id="5" w:name="_Toc196215739"/>
       <w:r>
         <w:lastRenderedPageBreak/>
         <w:t>Problemformulering</w:t>
@@ -2752,7 +2828,7 @@
       <w:pPr>
         <w:pStyle w:val="Rubrik2"/>
       </w:pPr>
-      <w:bookmarkStart w:id="6" w:name="_Toc195964899"/>
+      <w:bookmarkStart w:id="6" w:name="_Toc196215740"/>
       <w:r>
         <w:t>Avgränsningar och fokus</w:t>
       </w:r>
@@ -3200,7 +3276,7 @@
       <w:pPr>
         <w:pStyle w:val="Rubrik2"/>
       </w:pPr>
-      <w:bookmarkStart w:id="7" w:name="_Toc195964900"/>
+      <w:bookmarkStart w:id="7" w:name="_Toc196215741"/>
       <w:r>
         <w:lastRenderedPageBreak/>
         <w:t>Metod/Arbetssätt</w:t>
@@ -3336,7 +3412,81 @@
           <w:sz w:val="28"/>
           <w:szCs w:val="28"/>
         </w:rPr>
-        <w:t xml:space="preserve">Från början var det inte min tanke att ha med en knapp för manuell styrning eller en sensor som läser av vattennivå, men under arbetets gång insåg jag att det skulle göra systemet båda användarvänligt och stabilare. </w:t>
+        <w:t>Från början var det inte min tanke att ha med en knapp för manuell styrning eller en sensor som läser av vattennivå, men under arbetets gång insåg jag att det skulle göra systemet båd</w:t>
+      </w:r>
+      <w:r>
+        <w:rPr>
+          <w:rFonts w:ascii="Times New Roman" w:hAnsi="Times New Roman" w:cs="Times New Roman"/>
+          <w:sz w:val="28"/>
+          <w:szCs w:val="28"/>
+        </w:rPr>
+        <w:t>a</w:t>
+      </w:r>
+      <w:r>
+        <w:rPr>
+          <w:rFonts w:ascii="Times New Roman" w:hAnsi="Times New Roman" w:cs="Times New Roman"/>
+          <w:sz w:val="28"/>
+          <w:szCs w:val="28"/>
+        </w:rPr>
+        <w:t xml:space="preserve"> användarvänligt och stabilare.</w:t>
+      </w:r>
+      <w:r>
+        <w:rPr>
+          <w:rFonts w:ascii="Times New Roman" w:hAnsi="Times New Roman" w:cs="Times New Roman"/>
+          <w:sz w:val="28"/>
+          <w:szCs w:val="28"/>
+        </w:rPr>
+        <w:t xml:space="preserve"> </w:t>
+      </w:r>
+      <w:r>
+        <w:rPr>
+          <w:rFonts w:ascii="Times New Roman" w:hAnsi="Times New Roman" w:cs="Times New Roman"/>
+          <w:sz w:val="28"/>
+          <w:szCs w:val="28"/>
+        </w:rPr>
+        <w:t xml:space="preserve">Jag gick till en affär och köpte två </w:t>
+      </w:r>
+      <w:proofErr w:type="spellStart"/>
+      <w:r>
+        <w:rPr>
+          <w:rFonts w:ascii="Times New Roman" w:hAnsi="Times New Roman" w:cs="Times New Roman"/>
+          <w:sz w:val="28"/>
+          <w:szCs w:val="28"/>
+        </w:rPr>
+        <w:t>platslådor</w:t>
+      </w:r>
+      <w:proofErr w:type="spellEnd"/>
+      <w:r>
+        <w:rPr>
+          <w:rFonts w:ascii="Times New Roman" w:hAnsi="Times New Roman" w:cs="Times New Roman"/>
+          <w:sz w:val="28"/>
+          <w:szCs w:val="28"/>
+        </w:rPr>
+        <w:t xml:space="preserve">. En för att förvara vattnet och en för att skydda komponenterna. Vattenpumpen ligger i lådan med vatten. Jag borrade små hål i lådorna så att jag kunde dra igenom strömkablar till pumpen, samt extra hål för att slangen ska kunna gå från pumpen till blomman. Och hål för strömkablarna för vätskenivåsensor. </w:t>
+      </w:r>
+      <w:r>
+        <w:rPr>
+          <w:rFonts w:ascii="Times New Roman" w:hAnsi="Times New Roman" w:cs="Times New Roman"/>
+          <w:sz w:val="28"/>
+          <w:szCs w:val="28"/>
+        </w:rPr>
+        <w:t>Ett chassi</w:t>
+      </w:r>
+      <w:r>
+        <w:rPr>
+          <w:rFonts w:ascii="Times New Roman" w:hAnsi="Times New Roman" w:cs="Times New Roman"/>
+          <w:sz w:val="28"/>
+          <w:szCs w:val="28"/>
+        </w:rPr>
+        <w:t xml:space="preserve"> var inte bestämt heller i min planering men kände att det hade varit bättre att organisera komponenterna och samtidigt skydda komponenterna</w:t>
+      </w:r>
+      <w:r>
+        <w:rPr>
+          <w:rFonts w:ascii="Times New Roman" w:hAnsi="Times New Roman" w:cs="Times New Roman"/>
+          <w:sz w:val="28"/>
+          <w:szCs w:val="28"/>
+        </w:rPr>
+        <w:t>.</w:t>
       </w:r>
     </w:p>
     <w:p>
@@ -3476,7 +3626,23 @@
           <w:sz w:val="28"/>
           <w:szCs w:val="28"/>
         </w:rPr>
-        <w:t>Mycropython</w:t>
+        <w:t>Mycro</w:t>
+      </w:r>
+      <w:r>
+        <w:rPr>
+          <w:rFonts w:ascii="Times New Roman" w:hAnsi="Times New Roman" w:cs="Times New Roman"/>
+          <w:sz w:val="28"/>
+          <w:szCs w:val="28"/>
+        </w:rPr>
+        <w:t>P</w:t>
+      </w:r>
+      <w:r>
+        <w:rPr>
+          <w:rFonts w:ascii="Times New Roman" w:hAnsi="Times New Roman" w:cs="Times New Roman"/>
+          <w:sz w:val="28"/>
+          <w:szCs w:val="28"/>
+        </w:rPr>
+        <w:t>ython</w:t>
       </w:r>
       <w:proofErr w:type="spellEnd"/>
       <w:r>
@@ -3709,6 +3875,7 @@
           <w:sz w:val="28"/>
           <w:szCs w:val="28"/>
         </w:rPr>
+        <w:lastRenderedPageBreak/>
         <w:t>användaren enkelt skulle kunna styra pumpen manuellt och se aktuell status i systemet. Display visade till exempel om jorden var torr eller om vattennivå</w:t>
       </w:r>
       <w:r>
@@ -3750,16 +3917,7 @@
           <w:sz w:val="28"/>
           <w:szCs w:val="28"/>
         </w:rPr>
-        <w:t xml:space="preserve">Under testningen märkte jag att jag </w:t>
-      </w:r>
-      <w:r>
-        <w:rPr>
-          <w:rFonts w:ascii="Times New Roman" w:hAnsi="Times New Roman" w:cs="Times New Roman"/>
-          <w:sz w:val="28"/>
-          <w:szCs w:val="28"/>
-        </w:rPr>
-        <w:lastRenderedPageBreak/>
-        <w:t xml:space="preserve">behövde justera tröskelvärdet för att systemet skulle reagera </w:t>
+        <w:t xml:space="preserve">Under testningen märkte jag att jag behövde justera tröskelvärdet för att systemet skulle reagera </w:t>
       </w:r>
       <w:r>
         <w:rPr>
@@ -3769,6 +3927,168 @@
         </w:rPr>
         <w:t xml:space="preserve">mer exakt när jorden blev våt och torr. </w:t>
       </w:r>
+    </w:p>
+    <w:p>
+      <w:pPr>
+        <w:rPr>
+          <w:rFonts w:ascii="Times New Roman" w:hAnsi="Times New Roman" w:cs="Times New Roman"/>
+          <w:sz w:val="28"/>
+          <w:szCs w:val="28"/>
+        </w:rPr>
+      </w:pPr>
+    </w:p>
+    <w:p>
+      <w:pPr>
+        <w:rPr>
+          <w:rFonts w:ascii="Times New Roman" w:hAnsi="Times New Roman" w:cs="Times New Roman"/>
+          <w:sz w:val="28"/>
+          <w:szCs w:val="28"/>
+        </w:rPr>
+      </w:pPr>
+    </w:p>
+    <w:p>
+      <w:pPr>
+        <w:rPr>
+          <w:rFonts w:ascii="Times New Roman" w:hAnsi="Times New Roman" w:cs="Times New Roman"/>
+          <w:sz w:val="28"/>
+          <w:szCs w:val="28"/>
+        </w:rPr>
+      </w:pPr>
+    </w:p>
+    <w:p>
+      <w:pPr>
+        <w:rPr>
+          <w:rFonts w:ascii="Times New Roman" w:hAnsi="Times New Roman" w:cs="Times New Roman"/>
+          <w:sz w:val="28"/>
+          <w:szCs w:val="28"/>
+        </w:rPr>
+      </w:pPr>
+    </w:p>
+    <w:p>
+      <w:pPr>
+        <w:rPr>
+          <w:rFonts w:ascii="Times New Roman" w:hAnsi="Times New Roman" w:cs="Times New Roman"/>
+          <w:sz w:val="28"/>
+          <w:szCs w:val="28"/>
+        </w:rPr>
+      </w:pPr>
+    </w:p>
+    <w:p>
+      <w:pPr>
+        <w:rPr>
+          <w:rFonts w:ascii="Times New Roman" w:hAnsi="Times New Roman" w:cs="Times New Roman"/>
+          <w:sz w:val="28"/>
+          <w:szCs w:val="28"/>
+        </w:rPr>
+      </w:pPr>
+    </w:p>
+    <w:p>
+      <w:pPr>
+        <w:rPr>
+          <w:rFonts w:ascii="Times New Roman" w:hAnsi="Times New Roman" w:cs="Times New Roman"/>
+          <w:sz w:val="28"/>
+          <w:szCs w:val="28"/>
+        </w:rPr>
+      </w:pPr>
+    </w:p>
+    <w:p>
+      <w:pPr>
+        <w:rPr>
+          <w:rFonts w:ascii="Times New Roman" w:hAnsi="Times New Roman" w:cs="Times New Roman"/>
+          <w:sz w:val="28"/>
+          <w:szCs w:val="28"/>
+        </w:rPr>
+      </w:pPr>
+    </w:p>
+    <w:p>
+      <w:pPr>
+        <w:rPr>
+          <w:rFonts w:ascii="Times New Roman" w:hAnsi="Times New Roman" w:cs="Times New Roman"/>
+          <w:sz w:val="28"/>
+          <w:szCs w:val="28"/>
+        </w:rPr>
+      </w:pPr>
+    </w:p>
+    <w:p>
+      <w:pPr>
+        <w:rPr>
+          <w:rFonts w:ascii="Times New Roman" w:hAnsi="Times New Roman" w:cs="Times New Roman"/>
+          <w:sz w:val="28"/>
+          <w:szCs w:val="28"/>
+        </w:rPr>
+      </w:pPr>
+    </w:p>
+    <w:p>
+      <w:pPr>
+        <w:rPr>
+          <w:rFonts w:ascii="Times New Roman" w:hAnsi="Times New Roman" w:cs="Times New Roman"/>
+          <w:sz w:val="28"/>
+          <w:szCs w:val="28"/>
+        </w:rPr>
+      </w:pPr>
+    </w:p>
+    <w:p>
+      <w:pPr>
+        <w:rPr>
+          <w:rFonts w:ascii="Times New Roman" w:hAnsi="Times New Roman" w:cs="Times New Roman"/>
+          <w:sz w:val="28"/>
+          <w:szCs w:val="28"/>
+        </w:rPr>
+      </w:pPr>
+    </w:p>
+    <w:p>
+      <w:pPr>
+        <w:rPr>
+          <w:rFonts w:ascii="Times New Roman" w:hAnsi="Times New Roman" w:cs="Times New Roman"/>
+          <w:sz w:val="28"/>
+          <w:szCs w:val="28"/>
+        </w:rPr>
+      </w:pPr>
+    </w:p>
+    <w:p>
+      <w:pPr>
+        <w:rPr>
+          <w:rFonts w:ascii="Times New Roman" w:hAnsi="Times New Roman" w:cs="Times New Roman"/>
+          <w:sz w:val="28"/>
+          <w:szCs w:val="28"/>
+        </w:rPr>
+      </w:pPr>
+    </w:p>
+    <w:p>
+      <w:pPr>
+        <w:rPr>
+          <w:rFonts w:ascii="Times New Roman" w:hAnsi="Times New Roman" w:cs="Times New Roman"/>
+          <w:sz w:val="28"/>
+          <w:szCs w:val="28"/>
+        </w:rPr>
+      </w:pPr>
+    </w:p>
+    <w:p>
+      <w:pPr>
+        <w:rPr>
+          <w:rFonts w:ascii="Times New Roman" w:hAnsi="Times New Roman" w:cs="Times New Roman"/>
+          <w:sz w:val="28"/>
+          <w:szCs w:val="28"/>
+        </w:rPr>
+      </w:pPr>
+    </w:p>
+    <w:p>
+      <w:pPr>
+        <w:rPr>
+          <w:rFonts w:ascii="Times New Roman" w:hAnsi="Times New Roman" w:cs="Times New Roman"/>
+          <w:sz w:val="28"/>
+          <w:szCs w:val="28"/>
+        </w:rPr>
+      </w:pPr>
+    </w:p>
+    <w:p>
+      <w:pPr>
+        <w:rPr>
+          <w:rFonts w:ascii="Times New Roman" w:hAnsi="Times New Roman" w:cs="Times New Roman"/>
+          <w:sz w:val="28"/>
+          <w:szCs w:val="28"/>
+        </w:rPr>
+      </w:pPr>
     </w:p>
     <w:p>
       <w:pPr>
@@ -3780,7 +4100,7 @@
           <w:color w:val="000000" w:themeColor="text1"/>
         </w:rPr>
       </w:pPr>
-      <w:bookmarkStart w:id="8" w:name="_Toc195964901"/>
+      <w:bookmarkStart w:id="8" w:name="_Toc196215742"/>
       <w:r>
         <w:rPr>
           <w:rFonts w:ascii="Arial" w:hAnsi="Arial" w:cs="Arial"/>
@@ -3788,6 +4108,7 @@
           <w:bCs/>
           <w:color w:val="000000" w:themeColor="text1"/>
         </w:rPr>
+        <w:lastRenderedPageBreak/>
         <w:t>Teknik</w:t>
       </w:r>
       <w:r>
@@ -3822,7 +4143,7 @@
       <w:pPr>
         <w:pStyle w:val="Rubrik2"/>
       </w:pPr>
-      <w:bookmarkStart w:id="9" w:name="_Toc195964902"/>
+      <w:bookmarkStart w:id="9" w:name="_Toc196215743"/>
       <w:r>
         <w:t>ESP32 nano – systemets hjärna</w:t>
       </w:r>
@@ -3932,7 +4253,7 @@
       <w:pPr>
         <w:pStyle w:val="Rubrik2"/>
       </w:pPr>
-      <w:bookmarkStart w:id="10" w:name="_Toc195964903"/>
+      <w:bookmarkStart w:id="10" w:name="_Toc196215744"/>
       <w:r>
         <w:t>Jordfuktighetssensor – känner av torr jord</w:t>
       </w:r>
@@ -3967,7 +4288,7 @@
       <w:pPr>
         <w:pStyle w:val="Rubrik2"/>
       </w:pPr>
-      <w:bookmarkStart w:id="11" w:name="_Toc195964904"/>
+      <w:bookmarkStart w:id="11" w:name="_Toc196215745"/>
       <w:r>
         <w:t>Vattennivåsensor – ser om det finns vatten</w:t>
       </w:r>
@@ -3994,7 +4315,7 @@
       <w:pPr>
         <w:pStyle w:val="Rubrik2"/>
       </w:pPr>
-      <w:bookmarkStart w:id="12" w:name="_Toc195964905"/>
+      <w:bookmarkStart w:id="12" w:name="_Toc196215746"/>
       <w:r>
         <w:t>Relä – slår på och av pumpen</w:t>
       </w:r>
@@ -4021,7 +4342,7 @@
       <w:pPr>
         <w:pStyle w:val="Rubrik2"/>
       </w:pPr>
-      <w:bookmarkStart w:id="13" w:name="_Toc195964906"/>
+      <w:bookmarkStart w:id="13" w:name="_Toc196215747"/>
       <w:r>
         <w:lastRenderedPageBreak/>
         <w:t>Vattenpump – vattna blommorna</w:t>
@@ -4075,7 +4396,7 @@
       <w:pPr>
         <w:pStyle w:val="Rubrik2"/>
       </w:pPr>
-      <w:bookmarkStart w:id="14" w:name="_Toc195964907"/>
+      <w:bookmarkStart w:id="14" w:name="_Toc196215748"/>
       <w:r>
         <w:t>LCD-display – visar status</w:t>
       </w:r>
@@ -4203,7 +4524,7 @@
       <w:pPr>
         <w:pStyle w:val="Rubrik2"/>
       </w:pPr>
-      <w:bookmarkStart w:id="15" w:name="_Toc195964908"/>
+      <w:bookmarkStart w:id="15" w:name="_Toc196215749"/>
       <w:r>
         <w:t>Knapp – för manuell styrning</w:t>
       </w:r>
@@ -4248,7 +4569,7 @@
       <w:pPr>
         <w:pStyle w:val="Rubrik2"/>
       </w:pPr>
-      <w:bookmarkStart w:id="16" w:name="_Toc195964909"/>
+      <w:bookmarkStart w:id="16" w:name="_Toc196215750"/>
       <w:r>
         <w:t xml:space="preserve">Programmering med </w:t>
       </w:r>
@@ -4420,7 +4741,7 @@
           <w:color w:val="000000" w:themeColor="text1"/>
         </w:rPr>
       </w:pPr>
-      <w:bookmarkStart w:id="17" w:name="_Toc195964910"/>
+      <w:bookmarkStart w:id="17" w:name="_Toc196215751"/>
       <w:r>
         <w:rPr>
           <w:rFonts w:ascii="Arial" w:hAnsi="Arial" w:cs="Arial"/>
@@ -5118,76 +5439,559 @@
     </w:p>
     <w:p>
       <w:pPr>
-        <w:rPr>
-          <w:rFonts w:ascii="Times New Roman" w:hAnsi="Times New Roman" w:cs="Times New Roman"/>
-          <w:sz w:val="28"/>
-          <w:szCs w:val="28"/>
-        </w:rPr>
-      </w:pPr>
-    </w:p>
-    <w:p>
-      <w:pPr>
-        <w:rPr>
-          <w:rFonts w:ascii="Times New Roman" w:hAnsi="Times New Roman" w:cs="Times New Roman"/>
-          <w:sz w:val="28"/>
-          <w:szCs w:val="28"/>
-        </w:rPr>
-      </w:pPr>
-    </w:p>
-    <w:p>
-      <w:pPr>
-        <w:rPr>
-          <w:rFonts w:ascii="Times New Roman" w:hAnsi="Times New Roman" w:cs="Times New Roman"/>
-          <w:sz w:val="28"/>
-          <w:szCs w:val="28"/>
-        </w:rPr>
-      </w:pPr>
-    </w:p>
-    <w:p>
-      <w:pPr>
-        <w:rPr>
-          <w:rFonts w:ascii="Times New Roman" w:hAnsi="Times New Roman" w:cs="Times New Roman"/>
-          <w:sz w:val="28"/>
-          <w:szCs w:val="28"/>
-        </w:rPr>
-      </w:pPr>
-    </w:p>
-    <w:p>
-      <w:pPr>
-        <w:rPr>
-          <w:rFonts w:ascii="Times New Roman" w:hAnsi="Times New Roman" w:cs="Times New Roman"/>
-          <w:sz w:val="28"/>
-          <w:szCs w:val="28"/>
+        <w:pStyle w:val="Rubrik1"/>
+        <w:rPr>
+          <w:rFonts w:ascii="Arial" w:hAnsi="Arial" w:cs="Arial"/>
+          <w:b/>
+          <w:bCs/>
+          <w:color w:val="000000" w:themeColor="text1"/>
         </w:rPr>
       </w:pPr>
     </w:p>
     <w:p/>
+    <w:p/>
     <w:p>
       <w:pPr>
         <w:pStyle w:val="Rubrik1"/>
         <w:rPr>
           <w:rFonts w:ascii="Arial" w:hAnsi="Arial" w:cs="Arial"/>
-        </w:rPr>
-      </w:pPr>
-      <w:bookmarkStart w:id="18" w:name="_Toc195964911"/>
+          <w:b/>
+          <w:bCs/>
+          <w:color w:val="000000" w:themeColor="text1"/>
+        </w:rPr>
+      </w:pPr>
+      <w:bookmarkStart w:id="18" w:name="_Toc196215752"/>
       <w:r>
         <w:rPr>
           <w:rFonts w:ascii="Arial" w:hAnsi="Arial" w:cs="Arial"/>
+          <w:b/>
+          <w:bCs/>
+          <w:color w:val="000000" w:themeColor="text1"/>
         </w:rPr>
         <w:lastRenderedPageBreak/>
         <w:t>Resultat</w:t>
       </w:r>
       <w:bookmarkEnd w:id="18"/>
     </w:p>
-    <w:p/>
-    <w:p>
-      <w:pPr>
-        <w:rPr>
-          <w:rFonts w:ascii="Times New Roman" w:hAnsi="Times New Roman" w:cs="Times New Roman"/>
-          <w:sz w:val="28"/>
-          <w:szCs w:val="28"/>
-        </w:rPr>
-      </w:pPr>
+    <w:p>
+      <w:pPr>
+        <w:rPr>
+          <w:rFonts w:ascii="Times New Roman" w:hAnsi="Times New Roman" w:cs="Times New Roman"/>
+          <w:sz w:val="28"/>
+          <w:szCs w:val="28"/>
+        </w:rPr>
+      </w:pPr>
+      <w:r>
+        <w:rPr>
+          <w:rFonts w:ascii="Times New Roman" w:hAnsi="Times New Roman" w:cs="Times New Roman"/>
+          <w:sz w:val="28"/>
+          <w:szCs w:val="28"/>
+        </w:rPr>
+        <w:t xml:space="preserve">Detta arbete som har jag utvecklat består av två ESP32 nano, en jordfuktighetssensor, en vattennivåsensor, en relämodul, en vattenpump, en LCD-display samt en manuell knapp. Systemet är uppbyggt på en </w:t>
+      </w:r>
+      <w:proofErr w:type="spellStart"/>
+      <w:r>
+        <w:rPr>
+          <w:rFonts w:ascii="Times New Roman" w:hAnsi="Times New Roman" w:cs="Times New Roman"/>
+          <w:sz w:val="28"/>
+          <w:szCs w:val="28"/>
+        </w:rPr>
+        <w:t>breadboard</w:t>
+      </w:r>
+      <w:proofErr w:type="spellEnd"/>
+      <w:r>
+        <w:rPr>
+          <w:rFonts w:ascii="Times New Roman" w:hAnsi="Times New Roman" w:cs="Times New Roman"/>
+          <w:sz w:val="28"/>
+          <w:szCs w:val="28"/>
+        </w:rPr>
+        <w:t xml:space="preserve"> med hjälp av kopplingskablar. </w:t>
+      </w:r>
+    </w:p>
+    <w:p>
+      <w:pPr>
+        <w:rPr>
+          <w:rFonts w:ascii="Times New Roman" w:hAnsi="Times New Roman" w:cs="Times New Roman"/>
+          <w:sz w:val="28"/>
+          <w:szCs w:val="28"/>
+        </w:rPr>
+      </w:pPr>
+      <w:r>
+        <w:rPr>
+          <w:rFonts w:ascii="Times New Roman" w:hAnsi="Times New Roman" w:cs="Times New Roman"/>
+          <w:sz w:val="28"/>
+          <w:szCs w:val="28"/>
+        </w:rPr>
+        <w:t xml:space="preserve">Resultatet visar att systemet kan känna av om jorden är torr eller fuktig samt kolla om det finns vatten i behållaren. </w:t>
+      </w:r>
+      <w:r>
+        <w:rPr>
+          <w:rFonts w:ascii="Times New Roman" w:hAnsi="Times New Roman" w:cs="Times New Roman"/>
+          <w:sz w:val="28"/>
+          <w:szCs w:val="28"/>
+        </w:rPr>
+        <w:t>När både villkoren om att jorden är torr och det finns vatten i behållaren uppfylls aktiveras vattenpumpen automatiskt via relät. Systemet fungerar även med en manuell aktivering med ett tryck som skickar ut kommandot ”</w:t>
+      </w:r>
+      <w:proofErr w:type="spellStart"/>
+      <w:r>
+        <w:rPr>
+          <w:rFonts w:ascii="Times New Roman" w:hAnsi="Times New Roman" w:cs="Times New Roman"/>
+          <w:sz w:val="28"/>
+          <w:szCs w:val="28"/>
+        </w:rPr>
+        <w:t>turn_on</w:t>
+      </w:r>
+      <w:proofErr w:type="spellEnd"/>
+      <w:r>
+        <w:rPr>
+          <w:rFonts w:ascii="Times New Roman" w:hAnsi="Times New Roman" w:cs="Times New Roman"/>
+          <w:sz w:val="28"/>
+          <w:szCs w:val="28"/>
+        </w:rPr>
+        <w:t xml:space="preserve">” för att starta pumpen. </w:t>
+      </w:r>
+    </w:p>
+    <w:p>
+      <w:pPr>
+        <w:rPr>
+          <w:rFonts w:ascii="Times New Roman" w:hAnsi="Times New Roman" w:cs="Times New Roman"/>
+          <w:sz w:val="28"/>
+          <w:szCs w:val="28"/>
+        </w:rPr>
+      </w:pPr>
+      <w:r>
+        <w:rPr>
+          <w:rFonts w:ascii="Times New Roman" w:hAnsi="Times New Roman" w:cs="Times New Roman"/>
+          <w:sz w:val="28"/>
+          <w:szCs w:val="28"/>
+        </w:rPr>
+        <w:t xml:space="preserve">Systemet status visas i realtid på en LCD-display. Den informerar om jordens status, vattennivå samt om pumpen är aktiv eller inte. All data skickas via </w:t>
+      </w:r>
+      <w:proofErr w:type="spellStart"/>
+      <w:r>
+        <w:rPr>
+          <w:rFonts w:ascii="Times New Roman" w:hAnsi="Times New Roman" w:cs="Times New Roman"/>
+          <w:sz w:val="28"/>
+          <w:szCs w:val="28"/>
+        </w:rPr>
+        <w:t>MQTT</w:t>
+      </w:r>
+      <w:proofErr w:type="spellEnd"/>
+      <w:r>
+        <w:rPr>
+          <w:rFonts w:ascii="Times New Roman" w:hAnsi="Times New Roman" w:cs="Times New Roman"/>
+          <w:sz w:val="28"/>
+          <w:szCs w:val="28"/>
+        </w:rPr>
+        <w:t xml:space="preserve">-protokollet till en publik </w:t>
+      </w:r>
+      <w:proofErr w:type="spellStart"/>
+      <w:r>
+        <w:rPr>
+          <w:rFonts w:ascii="Times New Roman" w:hAnsi="Times New Roman" w:cs="Times New Roman"/>
+          <w:sz w:val="28"/>
+          <w:szCs w:val="28"/>
+        </w:rPr>
+        <w:t>broker</w:t>
+      </w:r>
+      <w:proofErr w:type="spellEnd"/>
+      <w:r>
+        <w:rPr>
+          <w:rFonts w:ascii="Times New Roman" w:hAnsi="Times New Roman" w:cs="Times New Roman"/>
+          <w:sz w:val="28"/>
+          <w:szCs w:val="28"/>
+        </w:rPr>
+        <w:t>.</w:t>
+      </w:r>
+    </w:p>
+    <w:p>
+      <w:pPr>
+        <w:rPr>
+          <w:rFonts w:ascii="Times New Roman" w:hAnsi="Times New Roman" w:cs="Times New Roman"/>
+          <w:sz w:val="28"/>
+          <w:szCs w:val="28"/>
+        </w:rPr>
+      </w:pPr>
+      <w:r>
+        <w:rPr>
+          <w:rFonts w:ascii="Times New Roman" w:hAnsi="Times New Roman" w:cs="Times New Roman"/>
+          <w:sz w:val="28"/>
+          <w:szCs w:val="28"/>
+        </w:rPr>
+        <w:t xml:space="preserve">När jag gjorde tester </w:t>
+      </w:r>
+      <w:r>
+        <w:rPr>
+          <w:rFonts w:ascii="Times New Roman" w:hAnsi="Times New Roman" w:cs="Times New Roman"/>
+          <w:sz w:val="28"/>
+          <w:szCs w:val="28"/>
+        </w:rPr>
+        <w:t xml:space="preserve">visade systemet göra det som förväntades. Ibland kunde det vattna för mycket eftersom tröskelvärdet inte hade korrigerats korrekt. Men i helhet fungerade när dem två villkoren uppfylldes så aktiverades pumpen. Och vid låg vattennivå eller fuktig jord aktiverades inte pumpen alls. </w:t>
+      </w:r>
+    </w:p>
+    <w:p>
+      <w:pPr>
+        <w:rPr>
+          <w:rFonts w:ascii="Times New Roman" w:hAnsi="Times New Roman" w:cs="Times New Roman"/>
+          <w:sz w:val="28"/>
+          <w:szCs w:val="28"/>
+        </w:rPr>
+      </w:pPr>
+      <w:r>
+        <w:rPr>
+          <w:rFonts w:ascii="Times New Roman" w:hAnsi="Times New Roman" w:cs="Times New Roman"/>
+          <w:sz w:val="28"/>
+          <w:szCs w:val="28"/>
+        </w:rPr>
+        <w:br w:type="page"/>
+      </w:r>
+    </w:p>
+    <w:p>
+      <w:pPr>
+        <w:pStyle w:val="Rubrik1"/>
+        <w:rPr>
+          <w:rFonts w:ascii="Arial" w:hAnsi="Arial" w:cs="Arial"/>
+          <w:b/>
+          <w:bCs/>
+          <w:color w:val="000000" w:themeColor="text1"/>
+        </w:rPr>
+      </w:pPr>
+      <w:bookmarkStart w:id="19" w:name="_Toc196215753"/>
+      <w:r>
+        <w:rPr>
+          <w:rFonts w:ascii="Arial" w:hAnsi="Arial" w:cs="Arial"/>
+          <w:b/>
+          <w:bCs/>
+          <w:color w:val="000000" w:themeColor="text1"/>
+        </w:rPr>
+        <w:lastRenderedPageBreak/>
+        <w:t>Diskussion</w:t>
+      </w:r>
+      <w:bookmarkEnd w:id="19"/>
+    </w:p>
+    <w:p>
+      <w:pPr>
+        <w:rPr>
+          <w:rFonts w:ascii="Times New Roman" w:hAnsi="Times New Roman" w:cs="Times New Roman"/>
+          <w:sz w:val="28"/>
+          <w:szCs w:val="28"/>
+        </w:rPr>
+      </w:pPr>
+      <w:r>
+        <w:rPr>
+          <w:rFonts w:ascii="Times New Roman" w:hAnsi="Times New Roman" w:cs="Times New Roman"/>
+          <w:sz w:val="28"/>
+          <w:szCs w:val="28"/>
+        </w:rPr>
+        <w:t xml:space="preserve">Syftet med detta arbete var att bygga ett automatiskt bevattningssystem som ska känna av när jorden är torr och vattna växterna automatiskt. Systemet skulle också visa status och gå att styra på distans via </w:t>
+      </w:r>
+      <w:proofErr w:type="spellStart"/>
+      <w:r>
+        <w:rPr>
+          <w:rFonts w:ascii="Times New Roman" w:hAnsi="Times New Roman" w:cs="Times New Roman"/>
+          <w:sz w:val="28"/>
+          <w:szCs w:val="28"/>
+        </w:rPr>
+        <w:t>MQTT</w:t>
+      </w:r>
+      <w:proofErr w:type="spellEnd"/>
+      <w:r>
+        <w:rPr>
+          <w:rFonts w:ascii="Times New Roman" w:hAnsi="Times New Roman" w:cs="Times New Roman"/>
+          <w:sz w:val="28"/>
+          <w:szCs w:val="28"/>
+        </w:rPr>
+        <w:t>. Jag tycker jag har uppfyllt det syftet.</w:t>
+      </w:r>
+    </w:p>
+    <w:p>
+      <w:pPr>
+        <w:rPr>
+          <w:rFonts w:ascii="Times New Roman" w:hAnsi="Times New Roman" w:cs="Times New Roman"/>
+          <w:sz w:val="28"/>
+          <w:szCs w:val="28"/>
+        </w:rPr>
+      </w:pPr>
+      <w:r>
+        <w:rPr>
+          <w:rFonts w:ascii="Times New Roman" w:hAnsi="Times New Roman" w:cs="Times New Roman"/>
+          <w:sz w:val="28"/>
+          <w:szCs w:val="28"/>
+        </w:rPr>
+        <w:t xml:space="preserve">De frågorna jag ställde i början har jag kunnat besvara genom att bygga och testa systemet. Systemet kan känna av när jorden är torr, kolla om det finns vatten i behållaren och starta pumpen automatiskt. Jag har också lagt till en knapp för manuell vattning och en LCD-display som visar den aktuella statusen. Data skickas via </w:t>
+      </w:r>
+      <w:proofErr w:type="spellStart"/>
+      <w:r>
+        <w:rPr>
+          <w:rFonts w:ascii="Times New Roman" w:hAnsi="Times New Roman" w:cs="Times New Roman"/>
+          <w:sz w:val="28"/>
+          <w:szCs w:val="28"/>
+        </w:rPr>
+        <w:t>MQTT</w:t>
+      </w:r>
+      <w:proofErr w:type="spellEnd"/>
+      <w:r>
+        <w:rPr>
+          <w:rFonts w:ascii="Times New Roman" w:hAnsi="Times New Roman" w:cs="Times New Roman"/>
+          <w:sz w:val="28"/>
+          <w:szCs w:val="28"/>
+        </w:rPr>
+        <w:t xml:space="preserve"> vilket gör att man kan övervaka systemet trådlöst. </w:t>
+      </w:r>
+    </w:p>
+    <w:p>
+      <w:pPr>
+        <w:rPr>
+          <w:rFonts w:ascii="Times New Roman" w:hAnsi="Times New Roman" w:cs="Times New Roman"/>
+          <w:sz w:val="28"/>
+          <w:szCs w:val="28"/>
+        </w:rPr>
+      </w:pPr>
+      <w:r>
+        <w:rPr>
+          <w:rFonts w:ascii="Times New Roman" w:hAnsi="Times New Roman" w:cs="Times New Roman"/>
+          <w:sz w:val="28"/>
+          <w:szCs w:val="28"/>
+        </w:rPr>
+        <w:t xml:space="preserve">Det som inte fungera direkt var pumpstyrningen. Jag saknade ett relä som kunde styra pumpen. När jag väl fick tag på ett relä så kunde jag styra pumpen beroende om jorden är torr och det finns vatten i behållaren. Sen var det också att jag behövde justera tröskelvärdet så rätt mängd vatten skulle pumpas tills det blev fuktigt tillräckligt nog. </w:t>
+      </w:r>
+    </w:p>
+    <w:p>
+      <w:pPr>
+        <w:rPr>
+          <w:rFonts w:ascii="Times New Roman" w:hAnsi="Times New Roman" w:cs="Times New Roman"/>
+          <w:sz w:val="28"/>
+          <w:szCs w:val="28"/>
+        </w:rPr>
+      </w:pPr>
+      <w:r>
+        <w:rPr>
+          <w:rFonts w:ascii="Times New Roman" w:hAnsi="Times New Roman" w:cs="Times New Roman"/>
+          <w:sz w:val="28"/>
+          <w:szCs w:val="28"/>
+        </w:rPr>
+        <w:t xml:space="preserve">En annan sak som jag märkte var att knappen ibland reagerade långsamt. Det berodde på att systemet går igenom flera kontroller i loopen som att läsa sensorer och visa information innan den kommer till att kolla om knappen är tryckt. Det gör att knappen måste vänta på sin tur, vilket gör att pumpen inte startar direkt. Jag löste detta senare genom att använda en </w:t>
+      </w:r>
+      <w:proofErr w:type="spellStart"/>
+      <w:r>
+        <w:rPr>
+          <w:rFonts w:ascii="Times New Roman" w:hAnsi="Times New Roman" w:cs="Times New Roman"/>
+          <w:sz w:val="28"/>
+          <w:szCs w:val="28"/>
+        </w:rPr>
+        <w:t>interrupt</w:t>
+      </w:r>
+      <w:proofErr w:type="spellEnd"/>
+      <w:r>
+        <w:rPr>
+          <w:rFonts w:ascii="Times New Roman" w:hAnsi="Times New Roman" w:cs="Times New Roman"/>
+          <w:sz w:val="28"/>
+          <w:szCs w:val="28"/>
+        </w:rPr>
+        <w:t xml:space="preserve"> i stället så att knappen kunde reagera direkt när man trycker. Det gjorde systemet mycket snabbare. Jag la också till något som kallas ”</w:t>
+      </w:r>
+      <w:proofErr w:type="spellStart"/>
+      <w:r>
+        <w:rPr>
+          <w:rFonts w:ascii="Times New Roman" w:hAnsi="Times New Roman" w:cs="Times New Roman"/>
+          <w:sz w:val="28"/>
+          <w:szCs w:val="28"/>
+        </w:rPr>
+        <w:t>debounce</w:t>
+      </w:r>
+      <w:proofErr w:type="spellEnd"/>
+      <w:r>
+        <w:rPr>
+          <w:rFonts w:ascii="Times New Roman" w:hAnsi="Times New Roman" w:cs="Times New Roman"/>
+          <w:sz w:val="28"/>
+          <w:szCs w:val="28"/>
+        </w:rPr>
+        <w:t>”, vilket gör att knappen inte skickar flera signaler av misstag om man råkar trycka för snabbt. Det som hände innan var att jag tryckte på knappen en gång men det svara med att det blev mer knapptryck. När jag la till ”</w:t>
+      </w:r>
+      <w:proofErr w:type="spellStart"/>
+      <w:r>
+        <w:rPr>
+          <w:rFonts w:ascii="Times New Roman" w:hAnsi="Times New Roman" w:cs="Times New Roman"/>
+          <w:sz w:val="28"/>
+          <w:szCs w:val="28"/>
+        </w:rPr>
+        <w:t>debounce</w:t>
+      </w:r>
+      <w:proofErr w:type="spellEnd"/>
+      <w:r>
+        <w:rPr>
+          <w:rFonts w:ascii="Times New Roman" w:hAnsi="Times New Roman" w:cs="Times New Roman"/>
+          <w:sz w:val="28"/>
+          <w:szCs w:val="28"/>
+        </w:rPr>
+        <w:t xml:space="preserve">” så gjorde det knapp styrningen mer stabil. </w:t>
+      </w:r>
+    </w:p>
+    <w:p>
+      <w:pPr>
+        <w:rPr>
+          <w:rFonts w:ascii="Times New Roman" w:hAnsi="Times New Roman" w:cs="Times New Roman"/>
+          <w:sz w:val="28"/>
+          <w:szCs w:val="28"/>
+        </w:rPr>
+      </w:pPr>
+      <w:r>
+        <w:rPr>
+          <w:rFonts w:ascii="Times New Roman" w:hAnsi="Times New Roman" w:cs="Times New Roman"/>
+          <w:sz w:val="28"/>
+          <w:szCs w:val="28"/>
+        </w:rPr>
+        <w:t xml:space="preserve">Det hela arbetet har lärt mig hur man bygger upp ett system med sensorer, hur mikrokontrollen fungerar och hur man använder </w:t>
+      </w:r>
+      <w:proofErr w:type="spellStart"/>
+      <w:r>
+        <w:rPr>
+          <w:rFonts w:ascii="Times New Roman" w:hAnsi="Times New Roman" w:cs="Times New Roman"/>
+          <w:sz w:val="28"/>
+          <w:szCs w:val="28"/>
+        </w:rPr>
+        <w:t>MQTT</w:t>
+      </w:r>
+      <w:proofErr w:type="spellEnd"/>
+      <w:r>
+        <w:rPr>
+          <w:rFonts w:ascii="Times New Roman" w:hAnsi="Times New Roman" w:cs="Times New Roman"/>
+          <w:sz w:val="28"/>
+          <w:szCs w:val="28"/>
+        </w:rPr>
+        <w:t xml:space="preserve"> för trådlös kommunikation. Jag lärde mig också hur viktigt det är att testa varje del för sig innan man bygger ihop allt. </w:t>
+      </w:r>
+    </w:p>
+    <w:p>
+      <w:pPr>
+        <w:rPr>
+          <w:rFonts w:ascii="Times New Roman" w:hAnsi="Times New Roman" w:cs="Times New Roman"/>
+          <w:sz w:val="28"/>
+          <w:szCs w:val="28"/>
+        </w:rPr>
+      </w:pPr>
+      <w:r>
+        <w:rPr>
+          <w:rFonts w:ascii="Times New Roman" w:hAnsi="Times New Roman" w:cs="Times New Roman"/>
+          <w:sz w:val="28"/>
+          <w:szCs w:val="28"/>
+        </w:rPr>
+        <w:t xml:space="preserve">En sak jag kunde ha gjort bättre är att planera chassit redan från början. Jag byggde det i efterhand och fick borra hål för kablar och slang. Det fungerade men det hade blivit enklare med planering och kanske fått ett snyggare, stabilare och säkrare chassi. </w:t>
+      </w:r>
+    </w:p>
+    <w:p>
+      <w:pPr>
+        <w:rPr>
+          <w:rFonts w:ascii="Times New Roman" w:hAnsi="Times New Roman" w:cs="Times New Roman"/>
+          <w:sz w:val="28"/>
+          <w:szCs w:val="28"/>
+        </w:rPr>
+      </w:pPr>
+      <w:r>
+        <w:rPr>
+          <w:rFonts w:ascii="Times New Roman" w:hAnsi="Times New Roman" w:cs="Times New Roman"/>
+          <w:sz w:val="28"/>
+          <w:szCs w:val="28"/>
+        </w:rPr>
+        <w:lastRenderedPageBreak/>
+        <w:t xml:space="preserve">Jag visar redan status i systemet via en LCD-display och skickar meddelande med </w:t>
+      </w:r>
+      <w:proofErr w:type="spellStart"/>
+      <w:r>
+        <w:rPr>
+          <w:rFonts w:ascii="Times New Roman" w:hAnsi="Times New Roman" w:cs="Times New Roman"/>
+          <w:sz w:val="28"/>
+          <w:szCs w:val="28"/>
+        </w:rPr>
+        <w:t>MQTT</w:t>
+      </w:r>
+      <w:proofErr w:type="spellEnd"/>
+      <w:r>
+        <w:rPr>
+          <w:rFonts w:ascii="Times New Roman" w:hAnsi="Times New Roman" w:cs="Times New Roman"/>
+          <w:sz w:val="28"/>
+          <w:szCs w:val="28"/>
+        </w:rPr>
+        <w:t xml:space="preserve">. Men jag hade kunnat lägga till ett tydligare larmsystem. Kanske </w:t>
+      </w:r>
+      <w:r>
+        <w:rPr>
+          <w:rFonts w:ascii="Times New Roman" w:hAnsi="Times New Roman" w:cs="Times New Roman"/>
+          <w:sz w:val="28"/>
+          <w:szCs w:val="28"/>
+        </w:rPr>
+        <w:t xml:space="preserve">jag borde kunde ha en funktion som skickar en notis eller ett ljudlarm om något är fel under en längre period, som att vattnet är slut i flera timmar eller om jorden är konstant torr. Det skulle öka säkerheten ytterligare. </w:t>
+      </w:r>
+    </w:p>
+    <w:p>
+      <w:pPr>
+        <w:rPr>
+          <w:rFonts w:ascii="Times New Roman" w:hAnsi="Times New Roman" w:cs="Times New Roman"/>
+          <w:sz w:val="28"/>
+          <w:szCs w:val="28"/>
+        </w:rPr>
+      </w:pPr>
+      <w:r>
+        <w:rPr>
+          <w:rFonts w:ascii="Times New Roman" w:hAnsi="Times New Roman" w:cs="Times New Roman"/>
+          <w:sz w:val="28"/>
+          <w:szCs w:val="28"/>
+        </w:rPr>
+        <w:t xml:space="preserve">Jag hade också kunnat bygga en enkel hemsida eller </w:t>
+      </w:r>
+      <w:proofErr w:type="spellStart"/>
+      <w:r>
+        <w:rPr>
+          <w:rFonts w:ascii="Times New Roman" w:hAnsi="Times New Roman" w:cs="Times New Roman"/>
+          <w:sz w:val="28"/>
+          <w:szCs w:val="28"/>
+        </w:rPr>
+        <w:t>app</w:t>
+      </w:r>
+      <w:proofErr w:type="spellEnd"/>
+      <w:r>
+        <w:rPr>
+          <w:rFonts w:ascii="Times New Roman" w:hAnsi="Times New Roman" w:cs="Times New Roman"/>
+          <w:sz w:val="28"/>
+          <w:szCs w:val="28"/>
+        </w:rPr>
+        <w:t xml:space="preserve"> som tar emot </w:t>
+      </w:r>
+      <w:proofErr w:type="spellStart"/>
+      <w:r>
+        <w:rPr>
+          <w:rFonts w:ascii="Times New Roman" w:hAnsi="Times New Roman" w:cs="Times New Roman"/>
+          <w:sz w:val="28"/>
+          <w:szCs w:val="28"/>
+        </w:rPr>
+        <w:t>MQTT</w:t>
+      </w:r>
+      <w:proofErr w:type="spellEnd"/>
+      <w:r>
+        <w:rPr>
+          <w:rFonts w:ascii="Times New Roman" w:hAnsi="Times New Roman" w:cs="Times New Roman"/>
+          <w:sz w:val="28"/>
+          <w:szCs w:val="28"/>
+        </w:rPr>
+        <w:t xml:space="preserve">-data och visar status på ett tydligare sätt. Det hade gjort det enklare att följa systemet på distans. </w:t>
+      </w:r>
+    </w:p>
+    <w:p>
+      <w:pPr>
+        <w:rPr>
+          <w:rFonts w:ascii="Times New Roman" w:hAnsi="Times New Roman" w:cs="Times New Roman"/>
+          <w:sz w:val="28"/>
+          <w:szCs w:val="28"/>
+        </w:rPr>
+      </w:pPr>
+      <w:r>
+        <w:rPr>
+          <w:rFonts w:ascii="Times New Roman" w:hAnsi="Times New Roman" w:cs="Times New Roman"/>
+          <w:sz w:val="28"/>
+          <w:szCs w:val="28"/>
+        </w:rPr>
+        <w:t xml:space="preserve">Det här är ett enkelt system men det gör det också lätt att förstå och bygga vidare på. Jag har fokuserat på att få grunderna att fungera stabilt vilket jag tycker att jag har lyckats med. </w:t>
+      </w:r>
     </w:p>
     <w:sectPr>
       <w:footerReference w:type="default" r:id="rId26"/>
@@ -7657,11 +8461,12 @@
     <w:rsid w:val="009556C3"/>
     <w:rsid w:val="00A36FD0"/>
     <w:rsid w:val="00A82247"/>
+    <w:rsid w:val="00AA3E6E"/>
     <w:rsid w:val="00B0431D"/>
     <w:rsid w:val="00C4633D"/>
     <w:rsid w:val="00C7363D"/>
     <w:rsid w:val="00CE1F55"/>
-    <w:rsid w:val="00DA1B05"/>
+    <w:rsid w:val="00D137C8"/>
     <w:rsid w:val="00F23859"/>
     <w:rsid w:val="00FA314D"/>
   </w:rsids>

</xml_diff>